<commit_message>
Inserção da documentação da API da entidade Employee
Foi adicionado a documentação com seus respectivos métodos e parâmetros obrigatórios referentes a entidade Employee.
</commit_message>
<xml_diff>
--- a/documentation/Documentação da API do Backend.docx
+++ b/documentation/Documentação da API do Backend.docx
@@ -151,7 +151,23 @@
           <w:b/>
           <w:sz w:val="24"/>
         </w:rPr>
-        <w:t>Métodos de acesso e utilização da entidade Book:</w:t>
+        <w:t>Métodos de acesso e utilização da entidade Book</w:t>
+      </w:r>
+      <w:r>
+        <w:rPr>
+          <w:rFonts w:ascii="Times New Roman" w:hAnsi="Times New Roman" w:cs="Times New Roman"/>
+          <w:b/>
+          <w:sz w:val="24"/>
+        </w:rPr>
+        <w:t xml:space="preserve"> (Livro)</w:t>
+      </w:r>
+      <w:r>
+        <w:rPr>
+          <w:rFonts w:ascii="Times New Roman" w:hAnsi="Times New Roman" w:cs="Times New Roman"/>
+          <w:b/>
+          <w:sz w:val="24"/>
+        </w:rPr>
+        <w:t>:</w:t>
       </w:r>
     </w:p>
     <w:p>
@@ -1042,29 +1058,14 @@
           <w:b/>
           <w:sz w:val="24"/>
         </w:rPr>
-        <w:t>Atualização</w:t>
-      </w:r>
-      <w:r>
-        <w:rPr>
-          <w:rFonts w:ascii="Times New Roman" w:hAnsi="Times New Roman" w:cs="Times New Roman"/>
-          <w:b/>
-          <w:sz w:val="24"/>
-        </w:rPr>
-        <w:t xml:space="preserve">: </w:t>
-      </w:r>
-      <w:r>
-        <w:rPr>
-          <w:rFonts w:ascii="Times New Roman" w:hAnsi="Times New Roman" w:cs="Times New Roman"/>
-          <w:sz w:val="24"/>
-        </w:rPr>
-        <w:t xml:space="preserve">Para </w:t>
-      </w:r>
-      <w:r>
-        <w:rPr>
-          <w:rFonts w:ascii="Times New Roman" w:hAnsi="Times New Roman" w:cs="Times New Roman"/>
-          <w:sz w:val="24"/>
-        </w:rPr>
-        <w:t xml:space="preserve">atualizar os atributos de um Book é necessário enviar o seu respectivo id no </w:t>
+        <w:t xml:space="preserve">Atualização: </w:t>
+      </w:r>
+      <w:r>
+        <w:rPr>
+          <w:rFonts w:ascii="Times New Roman" w:hAnsi="Times New Roman" w:cs="Times New Roman"/>
+          <w:sz w:val="24"/>
+        </w:rPr>
+        <w:t xml:space="preserve">Para atualizar os atributos de um Book é necessário enviar o seu respectivo id no </w:t>
       </w:r>
       <w:proofErr w:type="spellStart"/>
       <w:r>
@@ -1909,57 +1910,14 @@
           <w:b/>
           <w:sz w:val="24"/>
         </w:rPr>
-        <w:t>Exclusão</w:t>
-      </w:r>
-      <w:r>
-        <w:rPr>
-          <w:rFonts w:ascii="Times New Roman" w:hAnsi="Times New Roman" w:cs="Times New Roman"/>
-          <w:b/>
-          <w:sz w:val="24"/>
-        </w:rPr>
-        <w:t xml:space="preserve">: </w:t>
-      </w:r>
-      <w:r>
-        <w:rPr>
-          <w:rFonts w:ascii="Times New Roman" w:hAnsi="Times New Roman" w:cs="Times New Roman"/>
-          <w:sz w:val="24"/>
-        </w:rPr>
-        <w:t xml:space="preserve">Para </w:t>
-      </w:r>
-      <w:r>
-        <w:rPr>
-          <w:rFonts w:ascii="Times New Roman" w:hAnsi="Times New Roman" w:cs="Times New Roman"/>
-          <w:sz w:val="24"/>
-        </w:rPr>
-        <w:t>deletar</w:t>
-      </w:r>
-      <w:r>
-        <w:rPr>
-          <w:rFonts w:ascii="Times New Roman" w:hAnsi="Times New Roman" w:cs="Times New Roman"/>
-          <w:sz w:val="24"/>
-        </w:rPr>
-        <w:t xml:space="preserve"> </w:t>
-      </w:r>
-      <w:r>
-        <w:rPr>
-          <w:rFonts w:ascii="Times New Roman" w:hAnsi="Times New Roman" w:cs="Times New Roman"/>
-          <w:sz w:val="24"/>
-        </w:rPr>
-        <w:t>um Book</w:t>
-      </w:r>
-      <w:r>
-        <w:rPr>
-          <w:rFonts w:ascii="Times New Roman" w:hAnsi="Times New Roman" w:cs="Times New Roman"/>
-          <w:sz w:val="24"/>
-        </w:rPr>
-        <w:t xml:space="preserve"> </w:t>
-      </w:r>
-      <w:r>
-        <w:rPr>
-          <w:rFonts w:ascii="Times New Roman" w:hAnsi="Times New Roman" w:cs="Times New Roman"/>
-          <w:sz w:val="24"/>
-        </w:rPr>
-        <w:t>é necessário apenas o envio do seu respectivo id.</w:t>
+        <w:t xml:space="preserve">Exclusão: </w:t>
+      </w:r>
+      <w:r>
+        <w:rPr>
+          <w:rFonts w:ascii="Times New Roman" w:hAnsi="Times New Roman" w:cs="Times New Roman"/>
+          <w:sz w:val="24"/>
+        </w:rPr>
+        <w:t>Para deletar um Book é necessário apenas o envio do seu respectivo id.</w:t>
       </w:r>
     </w:p>
     <w:tbl>
@@ -2236,8 +2194,1484 @@
         </w:rPr>
         <w:t>delete/book</w:t>
       </w:r>
+    </w:p>
+    <w:p>
+      <w:pPr>
+        <w:pStyle w:val="PargrafodaLista"/>
+        <w:spacing w:line="360" w:lineRule="auto"/>
+        <w:ind w:left="792"/>
+        <w:jc w:val="both"/>
+        <w:rPr>
+          <w:rFonts w:ascii="Times New Roman" w:hAnsi="Times New Roman" w:cs="Times New Roman"/>
+          <w:b/>
+          <w:sz w:val="24"/>
+        </w:rPr>
+      </w:pPr>
       <w:bookmarkStart w:id="0" w:name="_GoBack"/>
       <w:bookmarkEnd w:id="0"/>
+    </w:p>
+    <w:p>
+      <w:pPr>
+        <w:pStyle w:val="PargrafodaLista"/>
+        <w:numPr>
+          <w:ilvl w:val="0"/>
+          <w:numId w:val="1"/>
+        </w:numPr>
+        <w:spacing w:line="360" w:lineRule="auto"/>
+        <w:jc w:val="both"/>
+        <w:rPr>
+          <w:rFonts w:ascii="Times New Roman" w:hAnsi="Times New Roman" w:cs="Times New Roman"/>
+          <w:b/>
+          <w:sz w:val="24"/>
+        </w:rPr>
+      </w:pPr>
+      <w:r>
+        <w:rPr>
+          <w:rFonts w:ascii="Times New Roman" w:hAnsi="Times New Roman" w:cs="Times New Roman"/>
+          <w:b/>
+          <w:sz w:val="24"/>
+        </w:rPr>
+        <w:t xml:space="preserve">Métodos de acesso e utilização da entidade </w:t>
+      </w:r>
+      <w:r>
+        <w:rPr>
+          <w:rFonts w:ascii="Times New Roman" w:hAnsi="Times New Roman" w:cs="Times New Roman"/>
+          <w:b/>
+          <w:sz w:val="24"/>
+        </w:rPr>
+        <w:t>Employee (Funcionário)</w:t>
+      </w:r>
+      <w:r>
+        <w:rPr>
+          <w:rFonts w:ascii="Times New Roman" w:hAnsi="Times New Roman" w:cs="Times New Roman"/>
+          <w:b/>
+          <w:sz w:val="24"/>
+        </w:rPr>
+        <w:t>:</w:t>
+      </w:r>
+    </w:p>
+    <w:p>
+      <w:pPr>
+        <w:pStyle w:val="PargrafodaLista"/>
+        <w:numPr>
+          <w:ilvl w:val="1"/>
+          <w:numId w:val="1"/>
+        </w:numPr>
+        <w:spacing w:line="360" w:lineRule="auto"/>
+        <w:jc w:val="both"/>
+        <w:rPr>
+          <w:rFonts w:ascii="Times New Roman" w:hAnsi="Times New Roman" w:cs="Times New Roman"/>
+          <w:b/>
+          <w:sz w:val="24"/>
+        </w:rPr>
+      </w:pPr>
+      <w:r>
+        <w:rPr>
+          <w:rFonts w:ascii="Times New Roman" w:hAnsi="Times New Roman" w:cs="Times New Roman"/>
+          <w:b/>
+          <w:sz w:val="24"/>
+        </w:rPr>
+        <w:t xml:space="preserve">Leitura: </w:t>
+      </w:r>
+      <w:r>
+        <w:rPr>
+          <w:rFonts w:ascii="Times New Roman" w:hAnsi="Times New Roman" w:cs="Times New Roman"/>
+          <w:sz w:val="24"/>
+        </w:rPr>
+        <w:t xml:space="preserve">Para receber o conjunto de </w:t>
+      </w:r>
+      <w:proofErr w:type="spellStart"/>
+      <w:r>
+        <w:rPr>
+          <w:rFonts w:ascii="Times New Roman" w:hAnsi="Times New Roman" w:cs="Times New Roman"/>
+          <w:sz w:val="24"/>
+        </w:rPr>
+        <w:t>Employees</w:t>
+      </w:r>
+      <w:proofErr w:type="spellEnd"/>
+      <w:r>
+        <w:rPr>
+          <w:rFonts w:ascii="Times New Roman" w:hAnsi="Times New Roman" w:cs="Times New Roman"/>
+          <w:sz w:val="24"/>
+        </w:rPr>
+        <w:t xml:space="preserve"> que já foram criados não é necessário informar nenhum parâmetro.</w:t>
+      </w:r>
+    </w:p>
+    <w:p>
+      <w:pPr>
+        <w:pStyle w:val="PargrafodaLista"/>
+        <w:spacing w:line="360" w:lineRule="auto"/>
+        <w:ind w:left="792"/>
+        <w:jc w:val="both"/>
+        <w:rPr>
+          <w:rFonts w:ascii="Times New Roman" w:hAnsi="Times New Roman" w:cs="Times New Roman"/>
+          <w:sz w:val="24"/>
+        </w:rPr>
+      </w:pPr>
+      <w:r>
+        <w:rPr>
+          <w:rFonts w:ascii="Times New Roman" w:hAnsi="Times New Roman" w:cs="Times New Roman"/>
+          <w:b/>
+          <w:sz w:val="24"/>
+        </w:rPr>
+        <w:t xml:space="preserve">Método: </w:t>
+      </w:r>
+      <w:r>
+        <w:rPr>
+          <w:rFonts w:ascii="Times New Roman" w:hAnsi="Times New Roman" w:cs="Times New Roman"/>
+          <w:sz w:val="24"/>
+        </w:rPr>
+        <w:t>GET</w:t>
+      </w:r>
+    </w:p>
+    <w:p>
+      <w:pPr>
+        <w:pStyle w:val="PargrafodaLista"/>
+        <w:spacing w:line="360" w:lineRule="auto"/>
+        <w:ind w:left="792"/>
+        <w:jc w:val="both"/>
+        <w:rPr>
+          <w:rFonts w:ascii="Times New Roman" w:hAnsi="Times New Roman" w:cs="Times New Roman"/>
+          <w:sz w:val="24"/>
+        </w:rPr>
+      </w:pPr>
+      <w:proofErr w:type="spellStart"/>
+      <w:r>
+        <w:rPr>
+          <w:rFonts w:ascii="Times New Roman" w:hAnsi="Times New Roman" w:cs="Times New Roman"/>
+          <w:b/>
+          <w:sz w:val="24"/>
+        </w:rPr>
+        <w:t>Url</w:t>
+      </w:r>
+      <w:proofErr w:type="spellEnd"/>
+      <w:r>
+        <w:rPr>
+          <w:rFonts w:ascii="Times New Roman" w:hAnsi="Times New Roman" w:cs="Times New Roman"/>
+          <w:b/>
+          <w:sz w:val="24"/>
+        </w:rPr>
+        <w:t xml:space="preserve"> da API: </w:t>
+      </w:r>
+      <w:r>
+        <w:rPr>
+          <w:rFonts w:ascii="Times New Roman" w:hAnsi="Times New Roman" w:cs="Times New Roman"/>
+          <w:sz w:val="24"/>
+        </w:rPr>
+        <w:t>/</w:t>
+      </w:r>
+      <w:proofErr w:type="spellStart"/>
+      <w:r>
+        <w:rPr>
+          <w:rFonts w:ascii="Times New Roman" w:hAnsi="Times New Roman" w:cs="Times New Roman"/>
+          <w:sz w:val="24"/>
+        </w:rPr>
+        <w:t>api</w:t>
+      </w:r>
+      <w:proofErr w:type="spellEnd"/>
+      <w:r>
+        <w:rPr>
+          <w:rFonts w:ascii="Times New Roman" w:hAnsi="Times New Roman" w:cs="Times New Roman"/>
+          <w:sz w:val="24"/>
+        </w:rPr>
+        <w:t>/</w:t>
+      </w:r>
+      <w:proofErr w:type="spellStart"/>
+      <w:r>
+        <w:rPr>
+          <w:rFonts w:ascii="Times New Roman" w:hAnsi="Times New Roman" w:cs="Times New Roman"/>
+          <w:sz w:val="24"/>
+        </w:rPr>
+        <w:t>employees</w:t>
+      </w:r>
+      <w:proofErr w:type="spellEnd"/>
+    </w:p>
+    <w:p>
+      <w:pPr>
+        <w:pStyle w:val="PargrafodaLista"/>
+        <w:spacing w:line="360" w:lineRule="auto"/>
+        <w:ind w:left="360"/>
+        <w:jc w:val="both"/>
+        <w:rPr>
+          <w:rFonts w:ascii="Times New Roman" w:hAnsi="Times New Roman" w:cs="Times New Roman"/>
+          <w:b/>
+          <w:sz w:val="24"/>
+        </w:rPr>
+      </w:pPr>
+    </w:p>
+    <w:p>
+      <w:pPr>
+        <w:pStyle w:val="PargrafodaLista"/>
+        <w:numPr>
+          <w:ilvl w:val="1"/>
+          <w:numId w:val="1"/>
+        </w:numPr>
+        <w:spacing w:line="360" w:lineRule="auto"/>
+        <w:jc w:val="both"/>
+        <w:rPr>
+          <w:rFonts w:ascii="Times New Roman" w:hAnsi="Times New Roman" w:cs="Times New Roman"/>
+          <w:b/>
+          <w:sz w:val="24"/>
+        </w:rPr>
+      </w:pPr>
+      <w:r>
+        <w:rPr>
+          <w:rFonts w:ascii="Times New Roman" w:hAnsi="Times New Roman" w:cs="Times New Roman"/>
+          <w:b/>
+          <w:sz w:val="24"/>
+        </w:rPr>
+        <w:t xml:space="preserve">Criação: </w:t>
+      </w:r>
+      <w:r>
+        <w:rPr>
+          <w:rFonts w:ascii="Times New Roman" w:hAnsi="Times New Roman" w:cs="Times New Roman"/>
+          <w:sz w:val="24"/>
+        </w:rPr>
+        <w:t xml:space="preserve">Para criar um novo </w:t>
+      </w:r>
+      <w:r>
+        <w:rPr>
+          <w:rFonts w:ascii="Times New Roman" w:hAnsi="Times New Roman" w:cs="Times New Roman"/>
+          <w:sz w:val="24"/>
+        </w:rPr>
+        <w:t>Employee</w:t>
+      </w:r>
+      <w:r>
+        <w:rPr>
+          <w:rFonts w:ascii="Times New Roman" w:hAnsi="Times New Roman" w:cs="Times New Roman"/>
+          <w:sz w:val="24"/>
+        </w:rPr>
+        <w:t xml:space="preserve"> no sistema é necessário o envio dos seguintes parâmetros:</w:t>
+      </w:r>
+    </w:p>
+    <w:tbl>
+      <w:tblPr>
+        <w:tblStyle w:val="Tabelacomgrade"/>
+        <w:tblW w:w="0" w:type="auto"/>
+        <w:jc w:val="center"/>
+        <w:tblLook w:val="04A0" w:firstRow="1" w:lastRow="0" w:firstColumn="1" w:lastColumn="0" w:noHBand="0" w:noVBand="1"/>
+      </w:tblPr>
+      <w:tblGrid>
+        <w:gridCol w:w="2014"/>
+        <w:gridCol w:w="1765"/>
+        <w:gridCol w:w="2070"/>
+      </w:tblGrid>
+      <w:tr>
+        <w:trPr>
+          <w:jc w:val="center"/>
+        </w:trPr>
+        <w:tc>
+          <w:tcPr>
+            <w:tcW w:w="2014" w:type="dxa"/>
+          </w:tcPr>
+          <w:p>
+            <w:pPr>
+              <w:pStyle w:val="PargrafodaLista"/>
+              <w:spacing w:line="360" w:lineRule="auto"/>
+              <w:ind w:left="0"/>
+              <w:jc w:val="center"/>
+              <w:rPr>
+                <w:rFonts w:ascii="Times New Roman" w:hAnsi="Times New Roman" w:cs="Times New Roman"/>
+                <w:b/>
+                <w:sz w:val="24"/>
+              </w:rPr>
+            </w:pPr>
+            <w:r>
+              <w:rPr>
+                <w:rFonts w:ascii="Times New Roman" w:hAnsi="Times New Roman" w:cs="Times New Roman"/>
+                <w:b/>
+                <w:sz w:val="24"/>
+              </w:rPr>
+              <w:t>Nome</w:t>
+            </w:r>
+          </w:p>
+        </w:tc>
+        <w:tc>
+          <w:tcPr>
+            <w:tcW w:w="1765" w:type="dxa"/>
+          </w:tcPr>
+          <w:p>
+            <w:pPr>
+              <w:pStyle w:val="PargrafodaLista"/>
+              <w:spacing w:line="360" w:lineRule="auto"/>
+              <w:ind w:left="0"/>
+              <w:jc w:val="center"/>
+              <w:rPr>
+                <w:rFonts w:ascii="Times New Roman" w:hAnsi="Times New Roman" w:cs="Times New Roman"/>
+                <w:b/>
+                <w:sz w:val="24"/>
+              </w:rPr>
+            </w:pPr>
+            <w:r>
+              <w:rPr>
+                <w:rFonts w:ascii="Times New Roman" w:hAnsi="Times New Roman" w:cs="Times New Roman"/>
+                <w:b/>
+                <w:sz w:val="24"/>
+              </w:rPr>
+              <w:t>Tipo</w:t>
+            </w:r>
+          </w:p>
+        </w:tc>
+        <w:tc>
+          <w:tcPr>
+            <w:tcW w:w="2070" w:type="dxa"/>
+          </w:tcPr>
+          <w:p>
+            <w:pPr>
+              <w:pStyle w:val="PargrafodaLista"/>
+              <w:spacing w:line="360" w:lineRule="auto"/>
+              <w:ind w:left="0"/>
+              <w:jc w:val="center"/>
+              <w:rPr>
+                <w:rFonts w:ascii="Times New Roman" w:hAnsi="Times New Roman" w:cs="Times New Roman"/>
+                <w:b/>
+                <w:sz w:val="24"/>
+              </w:rPr>
+            </w:pPr>
+            <w:r>
+              <w:rPr>
+                <w:rFonts w:ascii="Times New Roman" w:hAnsi="Times New Roman" w:cs="Times New Roman"/>
+                <w:b/>
+                <w:sz w:val="24"/>
+              </w:rPr>
+              <w:t>Obrigatoriedade</w:t>
+            </w:r>
+          </w:p>
+        </w:tc>
+      </w:tr>
+      <w:tr>
+        <w:trPr>
+          <w:jc w:val="center"/>
+        </w:trPr>
+        <w:tc>
+          <w:tcPr>
+            <w:tcW w:w="2014" w:type="dxa"/>
+          </w:tcPr>
+          <w:p>
+            <w:pPr>
+              <w:pStyle w:val="PargrafodaLista"/>
+              <w:spacing w:line="360" w:lineRule="auto"/>
+              <w:ind w:left="0"/>
+              <w:jc w:val="center"/>
+              <w:rPr>
+                <w:rFonts w:ascii="Times New Roman" w:hAnsi="Times New Roman" w:cs="Times New Roman"/>
+                <w:sz w:val="24"/>
+              </w:rPr>
+            </w:pPr>
+            <w:proofErr w:type="spellStart"/>
+            <w:proofErr w:type="gramStart"/>
+            <w:r>
+              <w:rPr>
+                <w:rFonts w:ascii="Times New Roman" w:hAnsi="Times New Roman" w:cs="Times New Roman"/>
+                <w:sz w:val="24"/>
+              </w:rPr>
+              <w:t>name</w:t>
+            </w:r>
+            <w:proofErr w:type="spellEnd"/>
+            <w:proofErr w:type="gramEnd"/>
+          </w:p>
+        </w:tc>
+        <w:tc>
+          <w:tcPr>
+            <w:tcW w:w="1765" w:type="dxa"/>
+          </w:tcPr>
+          <w:p>
+            <w:pPr>
+              <w:pStyle w:val="PargrafodaLista"/>
+              <w:spacing w:line="360" w:lineRule="auto"/>
+              <w:ind w:left="0"/>
+              <w:jc w:val="center"/>
+              <w:rPr>
+                <w:rFonts w:ascii="Times New Roman" w:hAnsi="Times New Roman" w:cs="Times New Roman"/>
+                <w:sz w:val="24"/>
+              </w:rPr>
+            </w:pPr>
+            <w:proofErr w:type="spellStart"/>
+            <w:r>
+              <w:rPr>
+                <w:rFonts w:ascii="Times New Roman" w:hAnsi="Times New Roman" w:cs="Times New Roman"/>
+                <w:sz w:val="24"/>
+              </w:rPr>
+              <w:t>String</w:t>
+            </w:r>
+            <w:proofErr w:type="spellEnd"/>
+          </w:p>
+        </w:tc>
+        <w:tc>
+          <w:tcPr>
+            <w:tcW w:w="2070" w:type="dxa"/>
+          </w:tcPr>
+          <w:p>
+            <w:pPr>
+              <w:pStyle w:val="PargrafodaLista"/>
+              <w:spacing w:line="360" w:lineRule="auto"/>
+              <w:ind w:left="0"/>
+              <w:jc w:val="center"/>
+              <w:rPr>
+                <w:rFonts w:ascii="Times New Roman" w:hAnsi="Times New Roman" w:cs="Times New Roman"/>
+                <w:sz w:val="24"/>
+              </w:rPr>
+            </w:pPr>
+            <w:r>
+              <w:rPr>
+                <w:rFonts w:ascii="Times New Roman" w:hAnsi="Times New Roman" w:cs="Times New Roman"/>
+                <w:sz w:val="24"/>
+              </w:rPr>
+              <w:t>Sim</w:t>
+            </w:r>
+          </w:p>
+        </w:tc>
+      </w:tr>
+      <w:tr>
+        <w:trPr>
+          <w:jc w:val="center"/>
+        </w:trPr>
+        <w:tc>
+          <w:tcPr>
+            <w:tcW w:w="2014" w:type="dxa"/>
+          </w:tcPr>
+          <w:p>
+            <w:pPr>
+              <w:pStyle w:val="PargrafodaLista"/>
+              <w:spacing w:line="360" w:lineRule="auto"/>
+              <w:ind w:left="0"/>
+              <w:jc w:val="center"/>
+              <w:rPr>
+                <w:rFonts w:ascii="Times New Roman" w:hAnsi="Times New Roman" w:cs="Times New Roman"/>
+                <w:sz w:val="24"/>
+              </w:rPr>
+            </w:pPr>
+            <w:proofErr w:type="spellStart"/>
+            <w:proofErr w:type="gramStart"/>
+            <w:r>
+              <w:rPr>
+                <w:rFonts w:ascii="Times New Roman" w:hAnsi="Times New Roman" w:cs="Times New Roman"/>
+                <w:sz w:val="24"/>
+              </w:rPr>
+              <w:t>oabNumber</w:t>
+            </w:r>
+            <w:proofErr w:type="spellEnd"/>
+            <w:proofErr w:type="gramEnd"/>
+          </w:p>
+        </w:tc>
+        <w:tc>
+          <w:tcPr>
+            <w:tcW w:w="1765" w:type="dxa"/>
+          </w:tcPr>
+          <w:p>
+            <w:pPr>
+              <w:jc w:val="center"/>
+            </w:pPr>
+            <w:proofErr w:type="spellStart"/>
+            <w:r>
+              <w:rPr>
+                <w:rFonts w:ascii="Times New Roman" w:hAnsi="Times New Roman" w:cs="Times New Roman"/>
+                <w:sz w:val="24"/>
+              </w:rPr>
+              <w:t>String</w:t>
+            </w:r>
+            <w:proofErr w:type="spellEnd"/>
+          </w:p>
+        </w:tc>
+        <w:tc>
+          <w:tcPr>
+            <w:tcW w:w="2070" w:type="dxa"/>
+          </w:tcPr>
+          <w:p>
+            <w:pPr>
+              <w:jc w:val="center"/>
+            </w:pPr>
+            <w:r>
+              <w:rPr>
+                <w:rFonts w:ascii="Times New Roman" w:hAnsi="Times New Roman" w:cs="Times New Roman"/>
+                <w:sz w:val="24"/>
+              </w:rPr>
+              <w:t>Sim</w:t>
+            </w:r>
+          </w:p>
+        </w:tc>
+      </w:tr>
+    </w:tbl>
+    <w:p>
+      <w:pPr>
+        <w:spacing w:line="360" w:lineRule="auto"/>
+        <w:jc w:val="both"/>
+        <w:rPr>
+          <w:rFonts w:ascii="Times New Roman" w:hAnsi="Times New Roman" w:cs="Times New Roman"/>
+          <w:b/>
+          <w:sz w:val="24"/>
+        </w:rPr>
+      </w:pPr>
+    </w:p>
+    <w:p>
+      <w:pPr>
+        <w:pStyle w:val="PargrafodaLista"/>
+        <w:spacing w:line="360" w:lineRule="auto"/>
+        <w:ind w:left="792"/>
+        <w:jc w:val="both"/>
+        <w:rPr>
+          <w:rFonts w:ascii="Times New Roman" w:hAnsi="Times New Roman" w:cs="Times New Roman"/>
+          <w:sz w:val="24"/>
+        </w:rPr>
+      </w:pPr>
+      <w:r>
+        <w:rPr>
+          <w:rFonts w:ascii="Times New Roman" w:hAnsi="Times New Roman" w:cs="Times New Roman"/>
+          <w:b/>
+          <w:sz w:val="24"/>
+        </w:rPr>
+        <w:t xml:space="preserve">Método: </w:t>
+      </w:r>
+      <w:r>
+        <w:rPr>
+          <w:rFonts w:ascii="Times New Roman" w:hAnsi="Times New Roman" w:cs="Times New Roman"/>
+          <w:sz w:val="24"/>
+        </w:rPr>
+        <w:t>POST</w:t>
+      </w:r>
+    </w:p>
+    <w:p>
+      <w:pPr>
+        <w:pStyle w:val="PargrafodaLista"/>
+        <w:spacing w:line="360" w:lineRule="auto"/>
+        <w:ind w:left="792"/>
+        <w:jc w:val="both"/>
+        <w:rPr>
+          <w:rFonts w:ascii="Times New Roman" w:hAnsi="Times New Roman" w:cs="Times New Roman"/>
+          <w:sz w:val="24"/>
+        </w:rPr>
+      </w:pPr>
+      <w:proofErr w:type="spellStart"/>
+      <w:r>
+        <w:rPr>
+          <w:rFonts w:ascii="Times New Roman" w:hAnsi="Times New Roman" w:cs="Times New Roman"/>
+          <w:b/>
+          <w:sz w:val="24"/>
+        </w:rPr>
+        <w:t>Url</w:t>
+      </w:r>
+      <w:proofErr w:type="spellEnd"/>
+      <w:r>
+        <w:rPr>
+          <w:rFonts w:ascii="Times New Roman" w:hAnsi="Times New Roman" w:cs="Times New Roman"/>
+          <w:b/>
+          <w:sz w:val="24"/>
+        </w:rPr>
+        <w:t xml:space="preserve"> da API: </w:t>
+      </w:r>
+      <w:r>
+        <w:rPr>
+          <w:rFonts w:ascii="Times New Roman" w:hAnsi="Times New Roman" w:cs="Times New Roman"/>
+          <w:sz w:val="24"/>
+        </w:rPr>
+        <w:t>/</w:t>
+      </w:r>
+      <w:proofErr w:type="spellStart"/>
+      <w:r>
+        <w:rPr>
+          <w:rFonts w:ascii="Times New Roman" w:hAnsi="Times New Roman" w:cs="Times New Roman"/>
+          <w:sz w:val="24"/>
+        </w:rPr>
+        <w:t>api</w:t>
+      </w:r>
+      <w:proofErr w:type="spellEnd"/>
+      <w:r>
+        <w:rPr>
+          <w:rFonts w:ascii="Times New Roman" w:hAnsi="Times New Roman" w:cs="Times New Roman"/>
+          <w:sz w:val="24"/>
+        </w:rPr>
+        <w:t>/new/</w:t>
+      </w:r>
+      <w:proofErr w:type="spellStart"/>
+      <w:r>
+        <w:rPr>
+          <w:rFonts w:ascii="Times New Roman" w:hAnsi="Times New Roman" w:cs="Times New Roman"/>
+          <w:sz w:val="24"/>
+        </w:rPr>
+        <w:t>employee</w:t>
+      </w:r>
+      <w:proofErr w:type="spellEnd"/>
+    </w:p>
+    <w:p>
+      <w:pPr>
+        <w:pStyle w:val="PargrafodaLista"/>
+        <w:spacing w:line="360" w:lineRule="auto"/>
+        <w:ind w:left="792"/>
+        <w:jc w:val="both"/>
+        <w:rPr>
+          <w:rFonts w:ascii="Times New Roman" w:hAnsi="Times New Roman" w:cs="Times New Roman"/>
+          <w:sz w:val="24"/>
+        </w:rPr>
+      </w:pPr>
+    </w:p>
+    <w:p>
+      <w:pPr>
+        <w:pStyle w:val="PargrafodaLista"/>
+        <w:numPr>
+          <w:ilvl w:val="1"/>
+          <w:numId w:val="1"/>
+        </w:numPr>
+        <w:spacing w:line="360" w:lineRule="auto"/>
+        <w:jc w:val="both"/>
+        <w:rPr>
+          <w:rFonts w:ascii="Times New Roman" w:hAnsi="Times New Roman" w:cs="Times New Roman"/>
+          <w:b/>
+          <w:sz w:val="24"/>
+        </w:rPr>
+      </w:pPr>
+      <w:r>
+        <w:rPr>
+          <w:rFonts w:ascii="Times New Roman" w:hAnsi="Times New Roman" w:cs="Times New Roman"/>
+          <w:b/>
+          <w:sz w:val="24"/>
+        </w:rPr>
+        <w:t xml:space="preserve">Atualização: </w:t>
+      </w:r>
+      <w:r>
+        <w:rPr>
+          <w:rFonts w:ascii="Times New Roman" w:hAnsi="Times New Roman" w:cs="Times New Roman"/>
+          <w:sz w:val="24"/>
+        </w:rPr>
+        <w:t xml:space="preserve">Para atualizar os atributos de um </w:t>
+      </w:r>
+      <w:r>
+        <w:rPr>
+          <w:rFonts w:ascii="Times New Roman" w:hAnsi="Times New Roman" w:cs="Times New Roman"/>
+          <w:sz w:val="24"/>
+        </w:rPr>
+        <w:t>Employee</w:t>
+      </w:r>
+      <w:r>
+        <w:rPr>
+          <w:rFonts w:ascii="Times New Roman" w:hAnsi="Times New Roman" w:cs="Times New Roman"/>
+          <w:sz w:val="24"/>
+        </w:rPr>
+        <w:t xml:space="preserve"> é necessário enviar o seu respectivo id no </w:t>
+      </w:r>
+      <w:proofErr w:type="spellStart"/>
+      <w:r>
+        <w:rPr>
+          <w:rFonts w:ascii="Times New Roman" w:hAnsi="Times New Roman" w:cs="Times New Roman"/>
+          <w:sz w:val="24"/>
+        </w:rPr>
+        <w:t>body</w:t>
+      </w:r>
+      <w:proofErr w:type="spellEnd"/>
+      <w:r>
+        <w:rPr>
+          <w:rFonts w:ascii="Times New Roman" w:hAnsi="Times New Roman" w:cs="Times New Roman"/>
+          <w:sz w:val="24"/>
+        </w:rPr>
+        <w:t xml:space="preserve"> para identificação do mesmo, esse id é gerado automaticamente quando ele é criado no banco e também é enviado quando consultado no método de leitura. Para atualizar um </w:t>
+      </w:r>
+      <w:r>
+        <w:rPr>
+          <w:rFonts w:ascii="Times New Roman" w:hAnsi="Times New Roman" w:cs="Times New Roman"/>
+          <w:sz w:val="24"/>
+        </w:rPr>
+        <w:t>Employee</w:t>
+      </w:r>
+      <w:r>
+        <w:rPr>
+          <w:rFonts w:ascii="Times New Roman" w:hAnsi="Times New Roman" w:cs="Times New Roman"/>
+          <w:sz w:val="24"/>
+        </w:rPr>
+        <w:t xml:space="preserve"> é necessário enviar os seguintes parâmetros (se um não for enviado é permanecido o valor anterior):</w:t>
+      </w:r>
+    </w:p>
+    <w:p>
+      <w:pPr>
+        <w:pStyle w:val="PargrafodaLista"/>
+        <w:spacing w:line="360" w:lineRule="auto"/>
+        <w:ind w:left="792"/>
+        <w:jc w:val="both"/>
+        <w:rPr>
+          <w:rFonts w:ascii="Times New Roman" w:hAnsi="Times New Roman" w:cs="Times New Roman"/>
+          <w:b/>
+          <w:sz w:val="24"/>
+        </w:rPr>
+      </w:pPr>
+    </w:p>
+    <w:tbl>
+      <w:tblPr>
+        <w:tblStyle w:val="Tabelacomgrade"/>
+        <w:tblW w:w="0" w:type="auto"/>
+        <w:jc w:val="center"/>
+        <w:tblLook w:val="04A0" w:firstRow="1" w:lastRow="0" w:firstColumn="1" w:lastColumn="0" w:noHBand="0" w:noVBand="1"/>
+      </w:tblPr>
+      <w:tblGrid>
+        <w:gridCol w:w="2014"/>
+        <w:gridCol w:w="1765"/>
+        <w:gridCol w:w="2070"/>
+      </w:tblGrid>
+      <w:tr>
+        <w:trPr>
+          <w:jc w:val="center"/>
+        </w:trPr>
+        <w:tc>
+          <w:tcPr>
+            <w:tcW w:w="2014" w:type="dxa"/>
+          </w:tcPr>
+          <w:p>
+            <w:pPr>
+              <w:pStyle w:val="PargrafodaLista"/>
+              <w:spacing w:line="360" w:lineRule="auto"/>
+              <w:ind w:left="0"/>
+              <w:jc w:val="center"/>
+              <w:rPr>
+                <w:rFonts w:ascii="Times New Roman" w:hAnsi="Times New Roman" w:cs="Times New Roman"/>
+                <w:b/>
+                <w:sz w:val="24"/>
+              </w:rPr>
+            </w:pPr>
+            <w:r>
+              <w:rPr>
+                <w:rFonts w:ascii="Times New Roman" w:hAnsi="Times New Roman" w:cs="Times New Roman"/>
+                <w:b/>
+                <w:sz w:val="24"/>
+              </w:rPr>
+              <w:t>Nome</w:t>
+            </w:r>
+          </w:p>
+        </w:tc>
+        <w:tc>
+          <w:tcPr>
+            <w:tcW w:w="1765" w:type="dxa"/>
+          </w:tcPr>
+          <w:p>
+            <w:pPr>
+              <w:pStyle w:val="PargrafodaLista"/>
+              <w:spacing w:line="360" w:lineRule="auto"/>
+              <w:ind w:left="0"/>
+              <w:jc w:val="center"/>
+              <w:rPr>
+                <w:rFonts w:ascii="Times New Roman" w:hAnsi="Times New Roman" w:cs="Times New Roman"/>
+                <w:b/>
+                <w:sz w:val="24"/>
+              </w:rPr>
+            </w:pPr>
+            <w:r>
+              <w:rPr>
+                <w:rFonts w:ascii="Times New Roman" w:hAnsi="Times New Roman" w:cs="Times New Roman"/>
+                <w:b/>
+                <w:sz w:val="24"/>
+              </w:rPr>
+              <w:t>Tipo</w:t>
+            </w:r>
+          </w:p>
+        </w:tc>
+        <w:tc>
+          <w:tcPr>
+            <w:tcW w:w="2070" w:type="dxa"/>
+          </w:tcPr>
+          <w:p>
+            <w:pPr>
+              <w:pStyle w:val="PargrafodaLista"/>
+              <w:spacing w:line="360" w:lineRule="auto"/>
+              <w:ind w:left="0"/>
+              <w:jc w:val="center"/>
+              <w:rPr>
+                <w:rFonts w:ascii="Times New Roman" w:hAnsi="Times New Roman" w:cs="Times New Roman"/>
+                <w:b/>
+                <w:sz w:val="24"/>
+              </w:rPr>
+            </w:pPr>
+            <w:r>
+              <w:rPr>
+                <w:rFonts w:ascii="Times New Roman" w:hAnsi="Times New Roman" w:cs="Times New Roman"/>
+                <w:b/>
+                <w:sz w:val="24"/>
+              </w:rPr>
+              <w:t>Obrigatoriedade</w:t>
+            </w:r>
+          </w:p>
+        </w:tc>
+      </w:tr>
+      <w:tr>
+        <w:trPr>
+          <w:jc w:val="center"/>
+        </w:trPr>
+        <w:tc>
+          <w:tcPr>
+            <w:tcW w:w="2014" w:type="dxa"/>
+          </w:tcPr>
+          <w:p>
+            <w:pPr>
+              <w:pStyle w:val="PargrafodaLista"/>
+              <w:spacing w:line="360" w:lineRule="auto"/>
+              <w:ind w:left="0"/>
+              <w:jc w:val="center"/>
+              <w:rPr>
+                <w:rFonts w:ascii="Times New Roman" w:hAnsi="Times New Roman" w:cs="Times New Roman"/>
+                <w:sz w:val="24"/>
+              </w:rPr>
+            </w:pPr>
+            <w:r>
+              <w:rPr>
+                <w:rFonts w:ascii="Times New Roman" w:hAnsi="Times New Roman" w:cs="Times New Roman"/>
+                <w:sz w:val="24"/>
+              </w:rPr>
+              <w:t>_id</w:t>
+            </w:r>
+          </w:p>
+        </w:tc>
+        <w:tc>
+          <w:tcPr>
+            <w:tcW w:w="1765" w:type="dxa"/>
+          </w:tcPr>
+          <w:p>
+            <w:pPr>
+              <w:pStyle w:val="PargrafodaLista"/>
+              <w:spacing w:line="360" w:lineRule="auto"/>
+              <w:ind w:left="0"/>
+              <w:jc w:val="center"/>
+              <w:rPr>
+                <w:rFonts w:ascii="Times New Roman" w:hAnsi="Times New Roman" w:cs="Times New Roman"/>
+                <w:sz w:val="24"/>
+              </w:rPr>
+            </w:pPr>
+            <w:proofErr w:type="spellStart"/>
+            <w:r>
+              <w:rPr>
+                <w:rFonts w:ascii="Times New Roman" w:hAnsi="Times New Roman" w:cs="Times New Roman"/>
+                <w:sz w:val="24"/>
+              </w:rPr>
+              <w:t>String</w:t>
+            </w:r>
+            <w:proofErr w:type="spellEnd"/>
+          </w:p>
+        </w:tc>
+        <w:tc>
+          <w:tcPr>
+            <w:tcW w:w="2070" w:type="dxa"/>
+          </w:tcPr>
+          <w:p>
+            <w:pPr>
+              <w:pStyle w:val="PargrafodaLista"/>
+              <w:spacing w:line="360" w:lineRule="auto"/>
+              <w:ind w:left="0"/>
+              <w:jc w:val="center"/>
+              <w:rPr>
+                <w:rFonts w:ascii="Times New Roman" w:hAnsi="Times New Roman" w:cs="Times New Roman"/>
+                <w:sz w:val="24"/>
+              </w:rPr>
+            </w:pPr>
+            <w:r>
+              <w:rPr>
+                <w:rFonts w:ascii="Times New Roman" w:hAnsi="Times New Roman" w:cs="Times New Roman"/>
+                <w:sz w:val="24"/>
+              </w:rPr>
+              <w:t>Sim</w:t>
+            </w:r>
+          </w:p>
+        </w:tc>
+      </w:tr>
+      <w:tr>
+        <w:trPr>
+          <w:jc w:val="center"/>
+        </w:trPr>
+        <w:tc>
+          <w:tcPr>
+            <w:tcW w:w="2014" w:type="dxa"/>
+          </w:tcPr>
+          <w:p>
+            <w:pPr>
+              <w:pStyle w:val="PargrafodaLista"/>
+              <w:spacing w:line="360" w:lineRule="auto"/>
+              <w:ind w:left="0"/>
+              <w:jc w:val="center"/>
+              <w:rPr>
+                <w:rFonts w:ascii="Times New Roman" w:hAnsi="Times New Roman" w:cs="Times New Roman"/>
+                <w:sz w:val="24"/>
+              </w:rPr>
+            </w:pPr>
+            <w:proofErr w:type="spellStart"/>
+            <w:proofErr w:type="gramStart"/>
+            <w:r>
+              <w:rPr>
+                <w:rFonts w:ascii="Times New Roman" w:hAnsi="Times New Roman" w:cs="Times New Roman"/>
+                <w:sz w:val="24"/>
+              </w:rPr>
+              <w:t>name</w:t>
+            </w:r>
+            <w:proofErr w:type="spellEnd"/>
+            <w:proofErr w:type="gramEnd"/>
+          </w:p>
+        </w:tc>
+        <w:tc>
+          <w:tcPr>
+            <w:tcW w:w="1765" w:type="dxa"/>
+          </w:tcPr>
+          <w:p>
+            <w:pPr>
+              <w:pStyle w:val="PargrafodaLista"/>
+              <w:spacing w:line="360" w:lineRule="auto"/>
+              <w:ind w:left="0"/>
+              <w:jc w:val="center"/>
+              <w:rPr>
+                <w:rFonts w:ascii="Times New Roman" w:hAnsi="Times New Roman" w:cs="Times New Roman"/>
+                <w:sz w:val="24"/>
+              </w:rPr>
+            </w:pPr>
+            <w:proofErr w:type="spellStart"/>
+            <w:r>
+              <w:rPr>
+                <w:rFonts w:ascii="Times New Roman" w:hAnsi="Times New Roman" w:cs="Times New Roman"/>
+                <w:sz w:val="24"/>
+              </w:rPr>
+              <w:t>String</w:t>
+            </w:r>
+            <w:proofErr w:type="spellEnd"/>
+          </w:p>
+        </w:tc>
+        <w:tc>
+          <w:tcPr>
+            <w:tcW w:w="2070" w:type="dxa"/>
+          </w:tcPr>
+          <w:p>
+            <w:pPr>
+              <w:pStyle w:val="PargrafodaLista"/>
+              <w:spacing w:line="360" w:lineRule="auto"/>
+              <w:ind w:left="0"/>
+              <w:jc w:val="center"/>
+              <w:rPr>
+                <w:rFonts w:ascii="Times New Roman" w:hAnsi="Times New Roman" w:cs="Times New Roman"/>
+                <w:sz w:val="24"/>
+              </w:rPr>
+            </w:pPr>
+            <w:r>
+              <w:rPr>
+                <w:rFonts w:ascii="Times New Roman" w:hAnsi="Times New Roman" w:cs="Times New Roman"/>
+                <w:sz w:val="24"/>
+              </w:rPr>
+              <w:t>Não</w:t>
+            </w:r>
+          </w:p>
+        </w:tc>
+      </w:tr>
+      <w:tr>
+        <w:trPr>
+          <w:jc w:val="center"/>
+        </w:trPr>
+        <w:tc>
+          <w:tcPr>
+            <w:tcW w:w="2014" w:type="dxa"/>
+          </w:tcPr>
+          <w:p>
+            <w:pPr>
+              <w:pStyle w:val="PargrafodaLista"/>
+              <w:spacing w:line="360" w:lineRule="auto"/>
+              <w:ind w:left="0"/>
+              <w:jc w:val="center"/>
+              <w:rPr>
+                <w:rFonts w:ascii="Times New Roman" w:hAnsi="Times New Roman" w:cs="Times New Roman"/>
+                <w:sz w:val="24"/>
+              </w:rPr>
+            </w:pPr>
+            <w:proofErr w:type="spellStart"/>
+            <w:proofErr w:type="gramStart"/>
+            <w:r>
+              <w:rPr>
+                <w:rFonts w:ascii="Times New Roman" w:hAnsi="Times New Roman" w:cs="Times New Roman"/>
+                <w:sz w:val="24"/>
+              </w:rPr>
+              <w:t>oabNumber</w:t>
+            </w:r>
+            <w:proofErr w:type="spellEnd"/>
+            <w:proofErr w:type="gramEnd"/>
+          </w:p>
+        </w:tc>
+        <w:tc>
+          <w:tcPr>
+            <w:tcW w:w="1765" w:type="dxa"/>
+          </w:tcPr>
+          <w:p>
+            <w:pPr>
+              <w:jc w:val="center"/>
+            </w:pPr>
+            <w:proofErr w:type="spellStart"/>
+            <w:r>
+              <w:rPr>
+                <w:rFonts w:ascii="Times New Roman" w:hAnsi="Times New Roman" w:cs="Times New Roman"/>
+                <w:sz w:val="24"/>
+              </w:rPr>
+              <w:t>String</w:t>
+            </w:r>
+            <w:proofErr w:type="spellEnd"/>
+          </w:p>
+        </w:tc>
+        <w:tc>
+          <w:tcPr>
+            <w:tcW w:w="2070" w:type="dxa"/>
+          </w:tcPr>
+          <w:p>
+            <w:pPr>
+              <w:jc w:val="center"/>
+            </w:pPr>
+            <w:r>
+              <w:rPr>
+                <w:rFonts w:ascii="Times New Roman" w:hAnsi="Times New Roman" w:cs="Times New Roman"/>
+                <w:sz w:val="24"/>
+              </w:rPr>
+              <w:t>Não</w:t>
+            </w:r>
+          </w:p>
+        </w:tc>
+      </w:tr>
+    </w:tbl>
+    <w:p>
+      <w:pPr>
+        <w:pStyle w:val="PargrafodaLista"/>
+        <w:spacing w:line="360" w:lineRule="auto"/>
+        <w:ind w:left="792"/>
+        <w:jc w:val="both"/>
+        <w:rPr>
+          <w:rFonts w:ascii="Times New Roman" w:hAnsi="Times New Roman" w:cs="Times New Roman"/>
+          <w:b/>
+          <w:sz w:val="24"/>
+        </w:rPr>
+      </w:pPr>
+    </w:p>
+    <w:p>
+      <w:pPr>
+        <w:pStyle w:val="PargrafodaLista"/>
+        <w:spacing w:line="360" w:lineRule="auto"/>
+        <w:ind w:left="792"/>
+        <w:jc w:val="both"/>
+        <w:rPr>
+          <w:rFonts w:ascii="Times New Roman" w:hAnsi="Times New Roman" w:cs="Times New Roman"/>
+          <w:sz w:val="24"/>
+        </w:rPr>
+      </w:pPr>
+      <w:r>
+        <w:rPr>
+          <w:rFonts w:ascii="Times New Roman" w:hAnsi="Times New Roman" w:cs="Times New Roman"/>
+          <w:b/>
+          <w:sz w:val="24"/>
+        </w:rPr>
+        <w:t xml:space="preserve">Método: </w:t>
+      </w:r>
+      <w:r>
+        <w:rPr>
+          <w:rFonts w:ascii="Times New Roman" w:hAnsi="Times New Roman" w:cs="Times New Roman"/>
+          <w:sz w:val="24"/>
+        </w:rPr>
+        <w:t>PUT</w:t>
+      </w:r>
+    </w:p>
+    <w:p>
+      <w:pPr>
+        <w:pStyle w:val="PargrafodaLista"/>
+        <w:spacing w:line="360" w:lineRule="auto"/>
+        <w:ind w:left="792"/>
+        <w:jc w:val="both"/>
+        <w:rPr>
+          <w:rFonts w:ascii="Times New Roman" w:hAnsi="Times New Roman" w:cs="Times New Roman"/>
+          <w:sz w:val="24"/>
+        </w:rPr>
+      </w:pPr>
+      <w:proofErr w:type="spellStart"/>
+      <w:r>
+        <w:rPr>
+          <w:rFonts w:ascii="Times New Roman" w:hAnsi="Times New Roman" w:cs="Times New Roman"/>
+          <w:b/>
+          <w:sz w:val="24"/>
+        </w:rPr>
+        <w:t>Url</w:t>
+      </w:r>
+      <w:proofErr w:type="spellEnd"/>
+      <w:r>
+        <w:rPr>
+          <w:rFonts w:ascii="Times New Roman" w:hAnsi="Times New Roman" w:cs="Times New Roman"/>
+          <w:b/>
+          <w:sz w:val="24"/>
+        </w:rPr>
+        <w:t xml:space="preserve"> da API: </w:t>
+      </w:r>
+      <w:r>
+        <w:rPr>
+          <w:rFonts w:ascii="Times New Roman" w:hAnsi="Times New Roman" w:cs="Times New Roman"/>
+          <w:sz w:val="24"/>
+        </w:rPr>
+        <w:t>/</w:t>
+      </w:r>
+      <w:proofErr w:type="spellStart"/>
+      <w:r>
+        <w:rPr>
+          <w:rFonts w:ascii="Times New Roman" w:hAnsi="Times New Roman" w:cs="Times New Roman"/>
+          <w:sz w:val="24"/>
+        </w:rPr>
+        <w:t>api</w:t>
+      </w:r>
+      <w:proofErr w:type="spellEnd"/>
+      <w:r>
+        <w:rPr>
+          <w:rFonts w:ascii="Times New Roman" w:hAnsi="Times New Roman" w:cs="Times New Roman"/>
+          <w:sz w:val="24"/>
+        </w:rPr>
+        <w:t>/</w:t>
+      </w:r>
+      <w:proofErr w:type="spellStart"/>
+      <w:r>
+        <w:rPr>
+          <w:rFonts w:ascii="Times New Roman" w:hAnsi="Times New Roman" w:cs="Times New Roman"/>
+          <w:sz w:val="24"/>
+        </w:rPr>
+        <w:t>update</w:t>
+      </w:r>
+      <w:proofErr w:type="spellEnd"/>
+      <w:r>
+        <w:rPr>
+          <w:rFonts w:ascii="Times New Roman" w:hAnsi="Times New Roman" w:cs="Times New Roman"/>
+          <w:sz w:val="24"/>
+        </w:rPr>
+        <w:t>/</w:t>
+      </w:r>
+      <w:proofErr w:type="spellStart"/>
+      <w:r>
+        <w:rPr>
+          <w:rFonts w:ascii="Times New Roman" w:hAnsi="Times New Roman" w:cs="Times New Roman"/>
+          <w:sz w:val="24"/>
+        </w:rPr>
+        <w:t>employee</w:t>
+      </w:r>
+      <w:proofErr w:type="spellEnd"/>
+    </w:p>
+    <w:p>
+      <w:pPr>
+        <w:spacing w:line="360" w:lineRule="auto"/>
+        <w:jc w:val="both"/>
+        <w:rPr>
+          <w:rFonts w:ascii="Times New Roman" w:hAnsi="Times New Roman" w:cs="Times New Roman"/>
+          <w:sz w:val="24"/>
+        </w:rPr>
+      </w:pPr>
+    </w:p>
+    <w:p>
+      <w:pPr>
+        <w:pStyle w:val="PargrafodaLista"/>
+        <w:numPr>
+          <w:ilvl w:val="1"/>
+          <w:numId w:val="1"/>
+        </w:numPr>
+        <w:spacing w:line="360" w:lineRule="auto"/>
+        <w:jc w:val="both"/>
+        <w:rPr>
+          <w:rFonts w:ascii="Times New Roman" w:hAnsi="Times New Roman" w:cs="Times New Roman"/>
+          <w:b/>
+          <w:sz w:val="24"/>
+        </w:rPr>
+      </w:pPr>
+      <w:r>
+        <w:rPr>
+          <w:rFonts w:ascii="Times New Roman" w:hAnsi="Times New Roman" w:cs="Times New Roman"/>
+          <w:b/>
+          <w:sz w:val="24"/>
+        </w:rPr>
+        <w:t xml:space="preserve">Exclusão: </w:t>
+      </w:r>
+      <w:r>
+        <w:rPr>
+          <w:rFonts w:ascii="Times New Roman" w:hAnsi="Times New Roman" w:cs="Times New Roman"/>
+          <w:sz w:val="24"/>
+        </w:rPr>
+        <w:t xml:space="preserve">Para deletar um </w:t>
+      </w:r>
+      <w:r>
+        <w:rPr>
+          <w:rFonts w:ascii="Times New Roman" w:hAnsi="Times New Roman" w:cs="Times New Roman"/>
+          <w:sz w:val="24"/>
+        </w:rPr>
+        <w:t>Employee</w:t>
+      </w:r>
+      <w:r>
+        <w:rPr>
+          <w:rFonts w:ascii="Times New Roman" w:hAnsi="Times New Roman" w:cs="Times New Roman"/>
+          <w:sz w:val="24"/>
+        </w:rPr>
+        <w:t xml:space="preserve"> é necessário apenas o envio do seu respectivo id.</w:t>
+      </w:r>
+    </w:p>
+    <w:tbl>
+      <w:tblPr>
+        <w:tblStyle w:val="Tabelacomgrade"/>
+        <w:tblW w:w="0" w:type="auto"/>
+        <w:jc w:val="center"/>
+        <w:tblLook w:val="04A0" w:firstRow="1" w:lastRow="0" w:firstColumn="1" w:lastColumn="0" w:noHBand="0" w:noVBand="1"/>
+      </w:tblPr>
+      <w:tblGrid>
+        <w:gridCol w:w="2014"/>
+        <w:gridCol w:w="1765"/>
+        <w:gridCol w:w="2070"/>
+      </w:tblGrid>
+      <w:tr>
+        <w:trPr>
+          <w:jc w:val="center"/>
+        </w:trPr>
+        <w:tc>
+          <w:tcPr>
+            <w:tcW w:w="2014" w:type="dxa"/>
+          </w:tcPr>
+          <w:p>
+            <w:pPr>
+              <w:pStyle w:val="PargrafodaLista"/>
+              <w:spacing w:line="360" w:lineRule="auto"/>
+              <w:ind w:left="0"/>
+              <w:jc w:val="center"/>
+              <w:rPr>
+                <w:rFonts w:ascii="Times New Roman" w:hAnsi="Times New Roman" w:cs="Times New Roman"/>
+                <w:b/>
+                <w:sz w:val="24"/>
+              </w:rPr>
+            </w:pPr>
+            <w:r>
+              <w:rPr>
+                <w:rFonts w:ascii="Times New Roman" w:hAnsi="Times New Roman" w:cs="Times New Roman"/>
+                <w:b/>
+                <w:sz w:val="24"/>
+              </w:rPr>
+              <w:t>Nome</w:t>
+            </w:r>
+          </w:p>
+        </w:tc>
+        <w:tc>
+          <w:tcPr>
+            <w:tcW w:w="1765" w:type="dxa"/>
+          </w:tcPr>
+          <w:p>
+            <w:pPr>
+              <w:pStyle w:val="PargrafodaLista"/>
+              <w:spacing w:line="360" w:lineRule="auto"/>
+              <w:ind w:left="0"/>
+              <w:jc w:val="center"/>
+              <w:rPr>
+                <w:rFonts w:ascii="Times New Roman" w:hAnsi="Times New Roman" w:cs="Times New Roman"/>
+                <w:b/>
+                <w:sz w:val="24"/>
+              </w:rPr>
+            </w:pPr>
+            <w:r>
+              <w:rPr>
+                <w:rFonts w:ascii="Times New Roman" w:hAnsi="Times New Roman" w:cs="Times New Roman"/>
+                <w:b/>
+                <w:sz w:val="24"/>
+              </w:rPr>
+              <w:t>Tipo</w:t>
+            </w:r>
+          </w:p>
+        </w:tc>
+        <w:tc>
+          <w:tcPr>
+            <w:tcW w:w="2070" w:type="dxa"/>
+          </w:tcPr>
+          <w:p>
+            <w:pPr>
+              <w:pStyle w:val="PargrafodaLista"/>
+              <w:spacing w:line="360" w:lineRule="auto"/>
+              <w:ind w:left="0"/>
+              <w:jc w:val="center"/>
+              <w:rPr>
+                <w:rFonts w:ascii="Times New Roman" w:hAnsi="Times New Roman" w:cs="Times New Roman"/>
+                <w:b/>
+                <w:sz w:val="24"/>
+              </w:rPr>
+            </w:pPr>
+            <w:r>
+              <w:rPr>
+                <w:rFonts w:ascii="Times New Roman" w:hAnsi="Times New Roman" w:cs="Times New Roman"/>
+                <w:b/>
+                <w:sz w:val="24"/>
+              </w:rPr>
+              <w:t>Obrigatoriedade</w:t>
+            </w:r>
+          </w:p>
+        </w:tc>
+      </w:tr>
+      <w:tr>
+        <w:trPr>
+          <w:jc w:val="center"/>
+        </w:trPr>
+        <w:tc>
+          <w:tcPr>
+            <w:tcW w:w="2014" w:type="dxa"/>
+          </w:tcPr>
+          <w:p>
+            <w:pPr>
+              <w:pStyle w:val="PargrafodaLista"/>
+              <w:spacing w:line="360" w:lineRule="auto"/>
+              <w:ind w:left="0"/>
+              <w:jc w:val="center"/>
+              <w:rPr>
+                <w:rFonts w:ascii="Times New Roman" w:hAnsi="Times New Roman" w:cs="Times New Roman"/>
+                <w:sz w:val="24"/>
+              </w:rPr>
+            </w:pPr>
+            <w:r>
+              <w:rPr>
+                <w:rFonts w:ascii="Times New Roman" w:hAnsi="Times New Roman" w:cs="Times New Roman"/>
+                <w:sz w:val="24"/>
+              </w:rPr>
+              <w:t>_id</w:t>
+            </w:r>
+          </w:p>
+        </w:tc>
+        <w:tc>
+          <w:tcPr>
+            <w:tcW w:w="1765" w:type="dxa"/>
+          </w:tcPr>
+          <w:p>
+            <w:pPr>
+              <w:pStyle w:val="PargrafodaLista"/>
+              <w:spacing w:line="360" w:lineRule="auto"/>
+              <w:ind w:left="0"/>
+              <w:jc w:val="center"/>
+              <w:rPr>
+                <w:rFonts w:ascii="Times New Roman" w:hAnsi="Times New Roman" w:cs="Times New Roman"/>
+                <w:sz w:val="24"/>
+              </w:rPr>
+            </w:pPr>
+            <w:proofErr w:type="spellStart"/>
+            <w:r>
+              <w:rPr>
+                <w:rFonts w:ascii="Times New Roman" w:hAnsi="Times New Roman" w:cs="Times New Roman"/>
+                <w:sz w:val="24"/>
+              </w:rPr>
+              <w:t>String</w:t>
+            </w:r>
+            <w:proofErr w:type="spellEnd"/>
+          </w:p>
+        </w:tc>
+        <w:tc>
+          <w:tcPr>
+            <w:tcW w:w="2070" w:type="dxa"/>
+          </w:tcPr>
+          <w:p>
+            <w:pPr>
+              <w:pStyle w:val="PargrafodaLista"/>
+              <w:spacing w:line="360" w:lineRule="auto"/>
+              <w:ind w:left="0"/>
+              <w:jc w:val="center"/>
+              <w:rPr>
+                <w:rFonts w:ascii="Times New Roman" w:hAnsi="Times New Roman" w:cs="Times New Roman"/>
+                <w:sz w:val="24"/>
+              </w:rPr>
+            </w:pPr>
+            <w:r>
+              <w:rPr>
+                <w:rFonts w:ascii="Times New Roman" w:hAnsi="Times New Roman" w:cs="Times New Roman"/>
+                <w:sz w:val="24"/>
+              </w:rPr>
+              <w:t>Sim</w:t>
+            </w:r>
+          </w:p>
+        </w:tc>
+      </w:tr>
+    </w:tbl>
+    <w:p>
+      <w:pPr>
+        <w:pStyle w:val="PargrafodaLista"/>
+        <w:spacing w:line="360" w:lineRule="auto"/>
+        <w:ind w:left="792"/>
+        <w:jc w:val="both"/>
+        <w:rPr>
+          <w:rFonts w:ascii="Times New Roman" w:hAnsi="Times New Roman" w:cs="Times New Roman"/>
+          <w:b/>
+          <w:sz w:val="24"/>
+        </w:rPr>
+      </w:pPr>
+    </w:p>
+    <w:p>
+      <w:pPr>
+        <w:pStyle w:val="PargrafodaLista"/>
+        <w:spacing w:line="360" w:lineRule="auto"/>
+        <w:ind w:left="792"/>
+        <w:jc w:val="both"/>
+        <w:rPr>
+          <w:rFonts w:ascii="Times New Roman" w:hAnsi="Times New Roman" w:cs="Times New Roman"/>
+          <w:sz w:val="24"/>
+        </w:rPr>
+      </w:pPr>
+      <w:r>
+        <w:rPr>
+          <w:rFonts w:ascii="Times New Roman" w:hAnsi="Times New Roman" w:cs="Times New Roman"/>
+          <w:b/>
+          <w:sz w:val="24"/>
+        </w:rPr>
+        <w:t xml:space="preserve">Método: </w:t>
+      </w:r>
+      <w:r>
+        <w:rPr>
+          <w:rFonts w:ascii="Times New Roman" w:hAnsi="Times New Roman" w:cs="Times New Roman"/>
+          <w:sz w:val="24"/>
+        </w:rPr>
+        <w:t>DELETE</w:t>
+      </w:r>
+    </w:p>
+    <w:p>
+      <w:pPr>
+        <w:pStyle w:val="PargrafodaLista"/>
+        <w:rPr>
+          <w:rFonts w:ascii="Times New Roman" w:hAnsi="Times New Roman" w:cs="Times New Roman"/>
+          <w:sz w:val="24"/>
+        </w:rPr>
+      </w:pPr>
+      <w:proofErr w:type="spellStart"/>
+      <w:r>
+        <w:rPr>
+          <w:rFonts w:ascii="Times New Roman" w:hAnsi="Times New Roman" w:cs="Times New Roman"/>
+          <w:b/>
+          <w:sz w:val="24"/>
+        </w:rPr>
+        <w:t>Url</w:t>
+      </w:r>
+      <w:proofErr w:type="spellEnd"/>
+      <w:r>
+        <w:rPr>
+          <w:rFonts w:ascii="Times New Roman" w:hAnsi="Times New Roman" w:cs="Times New Roman"/>
+          <w:b/>
+          <w:sz w:val="24"/>
+        </w:rPr>
+        <w:t xml:space="preserve"> da API: </w:t>
+      </w:r>
+      <w:r>
+        <w:rPr>
+          <w:rFonts w:ascii="Times New Roman" w:hAnsi="Times New Roman" w:cs="Times New Roman"/>
+          <w:sz w:val="24"/>
+        </w:rPr>
+        <w:t>/</w:t>
+      </w:r>
+      <w:proofErr w:type="spellStart"/>
+      <w:r>
+        <w:rPr>
+          <w:rFonts w:ascii="Times New Roman" w:hAnsi="Times New Roman" w:cs="Times New Roman"/>
+          <w:sz w:val="24"/>
+        </w:rPr>
+        <w:t>api</w:t>
+      </w:r>
+      <w:proofErr w:type="spellEnd"/>
+      <w:r>
+        <w:rPr>
+          <w:rFonts w:ascii="Times New Roman" w:hAnsi="Times New Roman" w:cs="Times New Roman"/>
+          <w:sz w:val="24"/>
+        </w:rPr>
+        <w:t>/</w:t>
+      </w:r>
+      <w:r>
+        <w:rPr>
+          <w:rFonts w:ascii="Times New Roman" w:hAnsi="Times New Roman" w:cs="Times New Roman"/>
+          <w:sz w:val="24"/>
+        </w:rPr>
+        <w:t>delete/</w:t>
+      </w:r>
+      <w:proofErr w:type="spellStart"/>
+      <w:r>
+        <w:rPr>
+          <w:rFonts w:ascii="Times New Roman" w:hAnsi="Times New Roman" w:cs="Times New Roman"/>
+          <w:sz w:val="24"/>
+        </w:rPr>
+        <w:t>employee</w:t>
+      </w:r>
+      <w:proofErr w:type="spellEnd"/>
     </w:p>
     <w:p>
       <w:pPr>

</xml_diff>

<commit_message>
Update Documentação da API do Backend.docx
</commit_message>
<xml_diff>
--- a/documentation/Documentação da API do Backend.docx
+++ b/documentation/Documentação da API do Backend.docx
@@ -1,6 +1,6 @@
 
 <file path=word/document.xml><?xml version="1.0" encoding="utf-8"?>
-<w:document xmlns:wpc="http://schemas.microsoft.com/office/word/2010/wordprocessingCanvas" xmlns:mc="http://schemas.openxmlformats.org/markup-compatibility/2006" xmlns:o="urn:schemas-microsoft-com:office:office" xmlns:r="http://schemas.openxmlformats.org/officeDocument/2006/relationships" xmlns:m="http://schemas.openxmlformats.org/officeDocument/2006/math" xmlns:v="urn:schemas-microsoft-com:vml" xmlns:wp14="http://schemas.microsoft.com/office/word/2010/wordprocessingDrawing" xmlns:wp="http://schemas.openxmlformats.org/drawingml/2006/wordprocessingDrawing" xmlns:w10="urn:schemas-microsoft-com:office:word" xmlns:w="http://schemas.openxmlformats.org/wordprocessingml/2006/main" xmlns:w14="http://schemas.microsoft.com/office/word/2010/wordml" xmlns:w15="http://schemas.microsoft.com/office/word/2012/wordml" xmlns:wpg="http://schemas.microsoft.com/office/word/2010/wordprocessingGroup" xmlns:wpi="http://schemas.microsoft.com/office/word/2010/wordprocessingInk" xmlns:wne="http://schemas.microsoft.com/office/word/2006/wordml" xmlns:wps="http://schemas.microsoft.com/office/word/2010/wordprocessingShape" mc:Ignorable="w14 w15 wp14">
+<w:document xmlns:wpc="http://schemas.microsoft.com/office/word/2010/wordprocessingCanvas" xmlns:cx="http://schemas.microsoft.com/office/drawing/2014/chartex" xmlns:cx1="http://schemas.microsoft.com/office/drawing/2015/9/8/chartex" xmlns:cx2="http://schemas.microsoft.com/office/drawing/2015/10/21/chartex" xmlns:cx3="http://schemas.microsoft.com/office/drawing/2016/5/9/chartex" xmlns:cx4="http://schemas.microsoft.com/office/drawing/2016/5/10/chartex" xmlns:cx5="http://schemas.microsoft.com/office/drawing/2016/5/11/chartex" xmlns:cx6="http://schemas.microsoft.com/office/drawing/2016/5/12/chartex" xmlns:cx7="http://schemas.microsoft.com/office/drawing/2016/5/13/chartex" xmlns:cx8="http://schemas.microsoft.com/office/drawing/2016/5/14/chartex" xmlns:mc="http://schemas.openxmlformats.org/markup-compatibility/2006" xmlns:aink="http://schemas.microsoft.com/office/drawing/2016/ink" xmlns:am3d="http://schemas.microsoft.com/office/drawing/2017/model3d" xmlns:o="urn:schemas-microsoft-com:office:office" xmlns:r="http://schemas.openxmlformats.org/officeDocument/2006/relationships" xmlns:m="http://schemas.openxmlformats.org/officeDocument/2006/math" xmlns:v="urn:schemas-microsoft-com:vml" xmlns:wp14="http://schemas.microsoft.com/office/word/2010/wordprocessingDrawing" xmlns:wp="http://schemas.openxmlformats.org/drawingml/2006/wordprocessingDrawing" xmlns:w10="urn:schemas-microsoft-com:office:word" xmlns:w="http://schemas.openxmlformats.org/wordprocessingml/2006/main" xmlns:w14="http://schemas.microsoft.com/office/word/2010/wordml" xmlns:w15="http://schemas.microsoft.com/office/word/2012/wordml" xmlns:w16cid="http://schemas.microsoft.com/office/word/2016/wordml/cid" xmlns:w16se="http://schemas.microsoft.com/office/word/2015/wordml/symex" xmlns:wpg="http://schemas.microsoft.com/office/word/2010/wordprocessingGroup" xmlns:wpi="http://schemas.microsoft.com/office/word/2010/wordprocessingInk" xmlns:wne="http://schemas.microsoft.com/office/word/2006/wordml" xmlns:wps="http://schemas.microsoft.com/office/word/2010/wordprocessingShape" mc:Ignorable="w14 w15 w16se w16cid wp14">
   <w:body>
     <w:p>
       <w:pPr>
@@ -18,28 +18,18 @@
           <w:b/>
           <w:sz w:val="28"/>
         </w:rPr>
-        <w:t xml:space="preserve">Documentação da API do </w:t>
-      </w:r>
-      <w:proofErr w:type="spellStart"/>
-      <w:r>
+        <w:t>Documentação da API do Backend</w:t>
+      </w:r>
+    </w:p>
+    <w:p>
+      <w:pPr>
+        <w:spacing w:line="360" w:lineRule="auto"/>
+        <w:jc w:val="center"/>
         <w:rPr>
           <w:rFonts w:ascii="Times New Roman" w:hAnsi="Times New Roman" w:cs="Times New Roman"/>
           <w:b/>
           <w:sz w:val="28"/>
         </w:rPr>
-        <w:t>Backend</w:t>
-      </w:r>
-      <w:proofErr w:type="spellEnd"/>
-    </w:p>
-    <w:p>
-      <w:pPr>
-        <w:spacing w:line="360" w:lineRule="auto"/>
-        <w:jc w:val="center"/>
-        <w:rPr>
-          <w:rFonts w:ascii="Times New Roman" w:hAnsi="Times New Roman" w:cs="Times New Roman"/>
-          <w:b/>
-          <w:sz w:val="28"/>
-        </w:rPr>
       </w:pPr>
     </w:p>
     <w:p>
@@ -68,7 +58,6 @@
         </w:rPr>
         <w:t xml:space="preserve">A API recebe na requisição do </w:t>
       </w:r>
-      <w:proofErr w:type="spellStart"/>
       <w:r>
         <w:rPr>
           <w:rFonts w:ascii="Times New Roman" w:hAnsi="Times New Roman" w:cs="Times New Roman"/>
@@ -77,45 +66,12 @@
         </w:rPr>
         <w:t>body</w:t>
       </w:r>
-      <w:proofErr w:type="spellEnd"/>
-      <w:r>
-        <w:rPr>
-          <w:rFonts w:ascii="Times New Roman" w:hAnsi="Times New Roman" w:cs="Times New Roman"/>
-          <w:sz w:val="24"/>
-        </w:rPr>
-        <w:t xml:space="preserve"> os parâmetros que são necessários para cada método, portanto deve-se enviar os mesmos através de um JSON (“Java Script </w:t>
-      </w:r>
-      <w:proofErr w:type="spellStart"/>
-      <w:r>
-        <w:rPr>
-          <w:rFonts w:ascii="Times New Roman" w:hAnsi="Times New Roman" w:cs="Times New Roman"/>
-          <w:sz w:val="24"/>
-        </w:rPr>
-        <w:t>Object</w:t>
-      </w:r>
-      <w:proofErr w:type="spellEnd"/>
-      <w:r>
-        <w:rPr>
-          <w:rFonts w:ascii="Times New Roman" w:hAnsi="Times New Roman" w:cs="Times New Roman"/>
-          <w:sz w:val="24"/>
-        </w:rPr>
-        <w:t xml:space="preserve"> </w:t>
-      </w:r>
-      <w:proofErr w:type="spellStart"/>
-      <w:r>
-        <w:rPr>
-          <w:rFonts w:ascii="Times New Roman" w:hAnsi="Times New Roman" w:cs="Times New Roman"/>
-          <w:sz w:val="24"/>
-        </w:rPr>
-        <w:t>Notation</w:t>
-      </w:r>
-      <w:proofErr w:type="spellEnd"/>
-      <w:r>
-        <w:rPr>
-          <w:rFonts w:ascii="Times New Roman" w:hAnsi="Times New Roman" w:cs="Times New Roman"/>
-          <w:sz w:val="24"/>
-        </w:rPr>
-        <w:t>”), como também suas respostas são no mesmo formato.</w:t>
+      <w:r>
+        <w:rPr>
+          <w:rFonts w:ascii="Times New Roman" w:hAnsi="Times New Roman" w:cs="Times New Roman"/>
+          <w:sz w:val="24"/>
+        </w:rPr>
+        <w:t xml:space="preserve"> os parâmetros que são necessários para cada método, portanto deve-se enviar os mesmos através de um JSON (“Java Script Object Notation”), como também suas respostas são no mesmo formato.</w:t>
       </w:r>
     </w:p>
     <w:p>
@@ -239,46 +195,20 @@
           <w:sz w:val="24"/>
         </w:rPr>
       </w:pPr>
-      <w:proofErr w:type="spellStart"/>
-      <w:r>
-        <w:rPr>
-          <w:rFonts w:ascii="Times New Roman" w:hAnsi="Times New Roman" w:cs="Times New Roman"/>
-          <w:b/>
-          <w:sz w:val="24"/>
-        </w:rPr>
-        <w:t>Url</w:t>
-      </w:r>
-      <w:proofErr w:type="spellEnd"/>
-      <w:r>
-        <w:rPr>
-          <w:rFonts w:ascii="Times New Roman" w:hAnsi="Times New Roman" w:cs="Times New Roman"/>
-          <w:b/>
-          <w:sz w:val="24"/>
-        </w:rPr>
-        <w:t xml:space="preserve"> da API: </w:t>
-      </w:r>
-      <w:r>
-        <w:rPr>
-          <w:rFonts w:ascii="Times New Roman" w:hAnsi="Times New Roman" w:cs="Times New Roman"/>
-          <w:sz w:val="24"/>
-        </w:rPr>
-        <w:t>/</w:t>
-      </w:r>
-      <w:proofErr w:type="spellStart"/>
-      <w:r>
-        <w:rPr>
-          <w:rFonts w:ascii="Times New Roman" w:hAnsi="Times New Roman" w:cs="Times New Roman"/>
-          <w:sz w:val="24"/>
-        </w:rPr>
-        <w:t>api</w:t>
-      </w:r>
-      <w:proofErr w:type="spellEnd"/>
-      <w:r>
-        <w:rPr>
-          <w:rFonts w:ascii="Times New Roman" w:hAnsi="Times New Roman" w:cs="Times New Roman"/>
-          <w:sz w:val="24"/>
-        </w:rPr>
-        <w:t>/</w:t>
+      <w:r>
+        <w:rPr>
+          <w:rFonts w:ascii="Times New Roman" w:hAnsi="Times New Roman" w:cs="Times New Roman"/>
+          <w:b/>
+          <w:sz w:val="24"/>
+        </w:rPr>
+        <w:t xml:space="preserve">Url da API: </w:t>
+      </w:r>
+      <w:r>
+        <w:rPr>
+          <w:rFonts w:ascii="Times New Roman" w:hAnsi="Times New Roman" w:cs="Times New Roman"/>
+          <w:sz w:val="24"/>
+        </w:rPr>
+        <w:t>/api/</w:t>
       </w:r>
       <w:r>
         <w:rPr>
@@ -453,8 +383,6 @@
                 <w:sz w:val="24"/>
               </w:rPr>
             </w:pPr>
-            <w:proofErr w:type="spellStart"/>
-            <w:proofErr w:type="gramStart"/>
             <w:r>
               <w:rPr>
                 <w:rFonts w:ascii="Times New Roman" w:hAnsi="Times New Roman" w:cs="Times New Roman"/>
@@ -462,8 +390,6 @@
               </w:rPr>
               <w:t>name</w:t>
             </w:r>
-            <w:proofErr w:type="spellEnd"/>
-            <w:proofErr w:type="gramEnd"/>
           </w:p>
         </w:tc>
         <w:tc>
@@ -481,7 +407,6 @@
                 <w:sz w:val="24"/>
               </w:rPr>
             </w:pPr>
-            <w:proofErr w:type="spellStart"/>
             <w:r>
               <w:rPr>
                 <w:rFonts w:ascii="Times New Roman" w:hAnsi="Times New Roman" w:cs="Times New Roman"/>
@@ -489,7 +414,6 @@
               </w:rPr>
               <w:t>String</w:t>
             </w:r>
-            <w:proofErr w:type="spellEnd"/>
           </w:p>
         </w:tc>
         <w:tc>
@@ -536,8 +460,6 @@
                 <w:sz w:val="24"/>
               </w:rPr>
             </w:pPr>
-            <w:proofErr w:type="spellStart"/>
-            <w:proofErr w:type="gramStart"/>
             <w:r>
               <w:rPr>
                 <w:rFonts w:ascii="Times New Roman" w:hAnsi="Times New Roman" w:cs="Times New Roman"/>
@@ -545,8 +467,6 @@
               </w:rPr>
               <w:t>author</w:t>
             </w:r>
-            <w:proofErr w:type="spellEnd"/>
-            <w:proofErr w:type="gramEnd"/>
           </w:p>
         </w:tc>
         <w:tc>
@@ -557,7 +477,6 @@
             <w:pPr>
               <w:jc w:val="center"/>
             </w:pPr>
-            <w:proofErr w:type="spellStart"/>
             <w:r>
               <w:rPr>
                 <w:rFonts w:ascii="Times New Roman" w:hAnsi="Times New Roman" w:cs="Times New Roman"/>
@@ -565,7 +484,6 @@
               </w:rPr>
               <w:t>String</w:t>
             </w:r>
-            <w:proofErr w:type="spellEnd"/>
           </w:p>
         </w:tc>
         <w:tc>
@@ -605,8 +523,6 @@
                 <w:sz w:val="24"/>
               </w:rPr>
             </w:pPr>
-            <w:proofErr w:type="spellStart"/>
-            <w:proofErr w:type="gramStart"/>
             <w:r>
               <w:rPr>
                 <w:rFonts w:ascii="Times New Roman" w:hAnsi="Times New Roman" w:cs="Times New Roman"/>
@@ -614,8 +530,6 @@
               </w:rPr>
               <w:t>publisher</w:t>
             </w:r>
-            <w:proofErr w:type="spellEnd"/>
-            <w:proofErr w:type="gramEnd"/>
           </w:p>
         </w:tc>
         <w:tc>
@@ -626,7 +540,6 @@
             <w:pPr>
               <w:jc w:val="center"/>
             </w:pPr>
-            <w:proofErr w:type="spellStart"/>
             <w:r>
               <w:rPr>
                 <w:rFonts w:ascii="Times New Roman" w:hAnsi="Times New Roman" w:cs="Times New Roman"/>
@@ -634,7 +547,6 @@
               </w:rPr>
               <w:t>String</w:t>
             </w:r>
-            <w:proofErr w:type="spellEnd"/>
           </w:p>
         </w:tc>
         <w:tc>
@@ -674,8 +586,6 @@
                 <w:sz w:val="24"/>
               </w:rPr>
             </w:pPr>
-            <w:proofErr w:type="spellStart"/>
-            <w:proofErr w:type="gramStart"/>
             <w:r>
               <w:rPr>
                 <w:rFonts w:ascii="Times New Roman" w:hAnsi="Times New Roman" w:cs="Times New Roman"/>
@@ -683,8 +593,6 @@
               </w:rPr>
               <w:t>yearPublication</w:t>
             </w:r>
-            <w:proofErr w:type="spellEnd"/>
-            <w:proofErr w:type="gramEnd"/>
           </w:p>
         </w:tc>
         <w:tc>
@@ -695,7 +603,6 @@
             <w:pPr>
               <w:jc w:val="center"/>
             </w:pPr>
-            <w:proofErr w:type="spellStart"/>
             <w:r>
               <w:rPr>
                 <w:rFonts w:ascii="Times New Roman" w:hAnsi="Times New Roman" w:cs="Times New Roman"/>
@@ -703,7 +610,6 @@
               </w:rPr>
               <w:t>String</w:t>
             </w:r>
-            <w:proofErr w:type="spellEnd"/>
           </w:p>
         </w:tc>
         <w:tc>
@@ -743,8 +649,6 @@
                 <w:sz w:val="24"/>
               </w:rPr>
             </w:pPr>
-            <w:proofErr w:type="spellStart"/>
-            <w:proofErr w:type="gramStart"/>
             <w:r>
               <w:rPr>
                 <w:rFonts w:ascii="Times New Roman" w:hAnsi="Times New Roman" w:cs="Times New Roman"/>
@@ -752,8 +656,6 @@
               </w:rPr>
               <w:t>area</w:t>
             </w:r>
-            <w:proofErr w:type="spellEnd"/>
-            <w:proofErr w:type="gramEnd"/>
           </w:p>
         </w:tc>
         <w:tc>
@@ -764,7 +666,6 @@
             <w:pPr>
               <w:jc w:val="center"/>
             </w:pPr>
-            <w:proofErr w:type="spellStart"/>
             <w:r>
               <w:rPr>
                 <w:rFonts w:ascii="Times New Roman" w:hAnsi="Times New Roman" w:cs="Times New Roman"/>
@@ -772,7 +673,6 @@
               </w:rPr>
               <w:t>String</w:t>
             </w:r>
-            <w:proofErr w:type="spellEnd"/>
           </w:p>
         </w:tc>
         <w:tc>
@@ -812,8 +712,6 @@
                 <w:sz w:val="24"/>
               </w:rPr>
             </w:pPr>
-            <w:proofErr w:type="spellStart"/>
-            <w:proofErr w:type="gramStart"/>
             <w:r>
               <w:rPr>
                 <w:rFonts w:ascii="Times New Roman" w:hAnsi="Times New Roman" w:cs="Times New Roman"/>
@@ -821,8 +719,6 @@
               </w:rPr>
               <w:t>purchaseDate</w:t>
             </w:r>
-            <w:proofErr w:type="spellEnd"/>
-            <w:proofErr w:type="gramEnd"/>
           </w:p>
         </w:tc>
         <w:tc>
@@ -833,7 +729,6 @@
             <w:pPr>
               <w:jc w:val="center"/>
             </w:pPr>
-            <w:proofErr w:type="spellStart"/>
             <w:r>
               <w:rPr>
                 <w:rFonts w:ascii="Times New Roman" w:hAnsi="Times New Roman" w:cs="Times New Roman"/>
@@ -841,7 +736,6 @@
               </w:rPr>
               <w:t>String</w:t>
             </w:r>
-            <w:proofErr w:type="spellEnd"/>
           </w:p>
         </w:tc>
         <w:tc>
@@ -881,8 +775,6 @@
                 <w:sz w:val="24"/>
               </w:rPr>
             </w:pPr>
-            <w:proofErr w:type="spellStart"/>
-            <w:proofErr w:type="gramStart"/>
             <w:r>
               <w:rPr>
                 <w:rFonts w:ascii="Times New Roman" w:hAnsi="Times New Roman" w:cs="Times New Roman"/>
@@ -890,8 +782,6 @@
               </w:rPr>
               <w:t>pricePaid</w:t>
             </w:r>
-            <w:proofErr w:type="spellEnd"/>
-            <w:proofErr w:type="gramEnd"/>
           </w:p>
         </w:tc>
         <w:tc>
@@ -902,7 +792,6 @@
             <w:pPr>
               <w:jc w:val="center"/>
             </w:pPr>
-            <w:proofErr w:type="spellStart"/>
             <w:r>
               <w:rPr>
                 <w:rFonts w:ascii="Times New Roman" w:hAnsi="Times New Roman" w:cs="Times New Roman"/>
@@ -910,7 +799,6 @@
               </w:rPr>
               <w:t>String</w:t>
             </w:r>
-            <w:proofErr w:type="spellEnd"/>
           </w:p>
         </w:tc>
         <w:tc>
@@ -981,48 +869,25 @@
         <w:rPr>
           <w:rFonts w:ascii="Times New Roman" w:hAnsi="Times New Roman" w:cs="Times New Roman"/>
           <w:sz w:val="24"/>
-        </w:rPr>
-      </w:pPr>
-      <w:proofErr w:type="spellStart"/>
-      <w:r>
-        <w:rPr>
-          <w:rFonts w:ascii="Times New Roman" w:hAnsi="Times New Roman" w:cs="Times New Roman"/>
-          <w:b/>
-          <w:sz w:val="24"/>
-        </w:rPr>
-        <w:t>Url</w:t>
-      </w:r>
-      <w:proofErr w:type="spellEnd"/>
-      <w:r>
-        <w:rPr>
-          <w:rFonts w:ascii="Times New Roman" w:hAnsi="Times New Roman" w:cs="Times New Roman"/>
-          <w:b/>
-          <w:sz w:val="24"/>
-        </w:rPr>
-        <w:t xml:space="preserve"> da API: </w:t>
-      </w:r>
-      <w:r>
-        <w:rPr>
-          <w:rFonts w:ascii="Times New Roman" w:hAnsi="Times New Roman" w:cs="Times New Roman"/>
-          <w:sz w:val="24"/>
-        </w:rPr>
-        <w:t>/</w:t>
-      </w:r>
-      <w:proofErr w:type="spellStart"/>
-      <w:r>
-        <w:rPr>
-          <w:rFonts w:ascii="Times New Roman" w:hAnsi="Times New Roman" w:cs="Times New Roman"/>
-          <w:sz w:val="24"/>
-        </w:rPr>
-        <w:t>api</w:t>
-      </w:r>
-      <w:proofErr w:type="spellEnd"/>
-      <w:r>
-        <w:rPr>
-          <w:rFonts w:ascii="Times New Roman" w:hAnsi="Times New Roman" w:cs="Times New Roman"/>
-          <w:sz w:val="24"/>
-        </w:rPr>
-        <w:t>/new/book</w:t>
+          <w:lang w:val="en-US"/>
+        </w:rPr>
+      </w:pPr>
+      <w:r>
+        <w:rPr>
+          <w:rFonts w:ascii="Times New Roman" w:hAnsi="Times New Roman" w:cs="Times New Roman"/>
+          <w:b/>
+          <w:sz w:val="24"/>
+          <w:lang w:val="en-US"/>
+        </w:rPr>
+        <w:t xml:space="preserve">Url da API: </w:t>
+      </w:r>
+      <w:r>
+        <w:rPr>
+          <w:rFonts w:ascii="Times New Roman" w:hAnsi="Times New Roman" w:cs="Times New Roman"/>
+          <w:sz w:val="24"/>
+          <w:lang w:val="en-US"/>
+        </w:rPr>
+        <w:t>/api/new/book</w:t>
       </w:r>
     </w:p>
     <w:p>
@@ -1034,6 +899,7 @@
         <w:rPr>
           <w:rFonts w:ascii="Times New Roman" w:hAnsi="Times New Roman" w:cs="Times New Roman"/>
           <w:sz w:val="24"/>
+          <w:lang w:val="en-US"/>
         </w:rPr>
       </w:pPr>
     </w:p>
@@ -1065,17 +931,8 @@
           <w:rFonts w:ascii="Times New Roman" w:hAnsi="Times New Roman" w:cs="Times New Roman"/>
           <w:sz w:val="24"/>
         </w:rPr>
-        <w:t xml:space="preserve">Para atualizar os atributos de um Book é necessário enviar o seu respectivo id no </w:t>
-      </w:r>
-      <w:proofErr w:type="spellStart"/>
-      <w:r>
-        <w:rPr>
-          <w:rFonts w:ascii="Times New Roman" w:hAnsi="Times New Roman" w:cs="Times New Roman"/>
-          <w:sz w:val="24"/>
-        </w:rPr>
-        <w:t>body</w:t>
-      </w:r>
-      <w:proofErr w:type="spellEnd"/>
+        <w:t>Para atualizar os atributos de um Book é necessário enviar o seu respectivo id no body</w:t>
+      </w:r>
       <w:r>
         <w:rPr>
           <w:rFonts w:ascii="Times New Roman" w:hAnsi="Times New Roman" w:cs="Times New Roman"/>
@@ -1236,7 +1093,6 @@
                 <w:sz w:val="24"/>
               </w:rPr>
             </w:pPr>
-            <w:proofErr w:type="spellStart"/>
             <w:r>
               <w:rPr>
                 <w:rFonts w:ascii="Times New Roman" w:hAnsi="Times New Roman" w:cs="Times New Roman"/>
@@ -1244,7 +1100,6 @@
               </w:rPr>
               <w:t>String</w:t>
             </w:r>
-            <w:proofErr w:type="spellEnd"/>
           </w:p>
         </w:tc>
         <w:tc>
@@ -1291,8 +1146,6 @@
                 <w:sz w:val="24"/>
               </w:rPr>
             </w:pPr>
-            <w:proofErr w:type="spellStart"/>
-            <w:proofErr w:type="gramStart"/>
             <w:r>
               <w:rPr>
                 <w:rFonts w:ascii="Times New Roman" w:hAnsi="Times New Roman" w:cs="Times New Roman"/>
@@ -1300,8 +1153,6 @@
               </w:rPr>
               <w:t>name</w:t>
             </w:r>
-            <w:proofErr w:type="spellEnd"/>
-            <w:proofErr w:type="gramEnd"/>
           </w:p>
         </w:tc>
         <w:tc>
@@ -1319,7 +1170,6 @@
                 <w:sz w:val="24"/>
               </w:rPr>
             </w:pPr>
-            <w:proofErr w:type="spellStart"/>
             <w:r>
               <w:rPr>
                 <w:rFonts w:ascii="Times New Roman" w:hAnsi="Times New Roman" w:cs="Times New Roman"/>
@@ -1327,7 +1177,6 @@
               </w:rPr>
               <w:t>String</w:t>
             </w:r>
-            <w:proofErr w:type="spellEnd"/>
           </w:p>
         </w:tc>
         <w:tc>
@@ -1374,8 +1223,6 @@
                 <w:sz w:val="24"/>
               </w:rPr>
             </w:pPr>
-            <w:proofErr w:type="spellStart"/>
-            <w:proofErr w:type="gramStart"/>
             <w:r>
               <w:rPr>
                 <w:rFonts w:ascii="Times New Roman" w:hAnsi="Times New Roman" w:cs="Times New Roman"/>
@@ -1383,8 +1230,6 @@
               </w:rPr>
               <w:t>author</w:t>
             </w:r>
-            <w:proofErr w:type="spellEnd"/>
-            <w:proofErr w:type="gramEnd"/>
           </w:p>
         </w:tc>
         <w:tc>
@@ -1395,7 +1240,6 @@
             <w:pPr>
               <w:jc w:val="center"/>
             </w:pPr>
-            <w:proofErr w:type="spellStart"/>
             <w:r>
               <w:rPr>
                 <w:rFonts w:ascii="Times New Roman" w:hAnsi="Times New Roman" w:cs="Times New Roman"/>
@@ -1403,7 +1247,6 @@
               </w:rPr>
               <w:t>String</w:t>
             </w:r>
-            <w:proofErr w:type="spellEnd"/>
           </w:p>
         </w:tc>
         <w:tc>
@@ -1443,8 +1286,6 @@
                 <w:sz w:val="24"/>
               </w:rPr>
             </w:pPr>
-            <w:proofErr w:type="spellStart"/>
-            <w:proofErr w:type="gramStart"/>
             <w:r>
               <w:rPr>
                 <w:rFonts w:ascii="Times New Roman" w:hAnsi="Times New Roman" w:cs="Times New Roman"/>
@@ -1452,8 +1293,6 @@
               </w:rPr>
               <w:t>publisher</w:t>
             </w:r>
-            <w:proofErr w:type="spellEnd"/>
-            <w:proofErr w:type="gramEnd"/>
           </w:p>
         </w:tc>
         <w:tc>
@@ -1464,7 +1303,6 @@
             <w:pPr>
               <w:jc w:val="center"/>
             </w:pPr>
-            <w:proofErr w:type="spellStart"/>
             <w:r>
               <w:rPr>
                 <w:rFonts w:ascii="Times New Roman" w:hAnsi="Times New Roman" w:cs="Times New Roman"/>
@@ -1472,7 +1310,6 @@
               </w:rPr>
               <w:t>String</w:t>
             </w:r>
-            <w:proofErr w:type="spellEnd"/>
           </w:p>
         </w:tc>
         <w:tc>
@@ -1512,8 +1349,6 @@
                 <w:sz w:val="24"/>
               </w:rPr>
             </w:pPr>
-            <w:proofErr w:type="spellStart"/>
-            <w:proofErr w:type="gramStart"/>
             <w:r>
               <w:rPr>
                 <w:rFonts w:ascii="Times New Roman" w:hAnsi="Times New Roman" w:cs="Times New Roman"/>
@@ -1521,8 +1356,6 @@
               </w:rPr>
               <w:t>yearPublication</w:t>
             </w:r>
-            <w:proofErr w:type="spellEnd"/>
-            <w:proofErr w:type="gramEnd"/>
           </w:p>
         </w:tc>
         <w:tc>
@@ -1533,7 +1366,6 @@
             <w:pPr>
               <w:jc w:val="center"/>
             </w:pPr>
-            <w:proofErr w:type="spellStart"/>
             <w:r>
               <w:rPr>
                 <w:rFonts w:ascii="Times New Roman" w:hAnsi="Times New Roman" w:cs="Times New Roman"/>
@@ -1541,7 +1373,6 @@
               </w:rPr>
               <w:t>String</w:t>
             </w:r>
-            <w:proofErr w:type="spellEnd"/>
           </w:p>
         </w:tc>
         <w:tc>
@@ -1581,8 +1412,6 @@
                 <w:sz w:val="24"/>
               </w:rPr>
             </w:pPr>
-            <w:proofErr w:type="spellStart"/>
-            <w:proofErr w:type="gramStart"/>
             <w:r>
               <w:rPr>
                 <w:rFonts w:ascii="Times New Roman" w:hAnsi="Times New Roman" w:cs="Times New Roman"/>
@@ -1590,8 +1419,6 @@
               </w:rPr>
               <w:t>area</w:t>
             </w:r>
-            <w:proofErr w:type="spellEnd"/>
-            <w:proofErr w:type="gramEnd"/>
           </w:p>
         </w:tc>
         <w:tc>
@@ -1602,7 +1429,6 @@
             <w:pPr>
               <w:jc w:val="center"/>
             </w:pPr>
-            <w:proofErr w:type="spellStart"/>
             <w:r>
               <w:rPr>
                 <w:rFonts w:ascii="Times New Roman" w:hAnsi="Times New Roman" w:cs="Times New Roman"/>
@@ -1610,7 +1436,6 @@
               </w:rPr>
               <w:t>String</w:t>
             </w:r>
-            <w:proofErr w:type="spellEnd"/>
           </w:p>
         </w:tc>
         <w:tc>
@@ -1650,8 +1475,6 @@
                 <w:sz w:val="24"/>
               </w:rPr>
             </w:pPr>
-            <w:proofErr w:type="spellStart"/>
-            <w:proofErr w:type="gramStart"/>
             <w:r>
               <w:rPr>
                 <w:rFonts w:ascii="Times New Roman" w:hAnsi="Times New Roman" w:cs="Times New Roman"/>
@@ -1659,8 +1482,6 @@
               </w:rPr>
               <w:t>purchaseDate</w:t>
             </w:r>
-            <w:proofErr w:type="spellEnd"/>
-            <w:proofErr w:type="gramEnd"/>
           </w:p>
         </w:tc>
         <w:tc>
@@ -1671,7 +1492,6 @@
             <w:pPr>
               <w:jc w:val="center"/>
             </w:pPr>
-            <w:proofErr w:type="spellStart"/>
             <w:r>
               <w:rPr>
                 <w:rFonts w:ascii="Times New Roman" w:hAnsi="Times New Roman" w:cs="Times New Roman"/>
@@ -1679,7 +1499,6 @@
               </w:rPr>
               <w:t>String</w:t>
             </w:r>
-            <w:proofErr w:type="spellEnd"/>
           </w:p>
         </w:tc>
         <w:tc>
@@ -1719,8 +1538,6 @@
                 <w:sz w:val="24"/>
               </w:rPr>
             </w:pPr>
-            <w:proofErr w:type="spellStart"/>
-            <w:proofErr w:type="gramStart"/>
             <w:r>
               <w:rPr>
                 <w:rFonts w:ascii="Times New Roman" w:hAnsi="Times New Roman" w:cs="Times New Roman"/>
@@ -1728,8 +1545,6 @@
               </w:rPr>
               <w:t>pricePaid</w:t>
             </w:r>
-            <w:proofErr w:type="spellEnd"/>
-            <w:proofErr w:type="gramEnd"/>
           </w:p>
         </w:tc>
         <w:tc>
@@ -1740,7 +1555,6 @@
             <w:pPr>
               <w:jc w:val="center"/>
             </w:pPr>
-            <w:proofErr w:type="spellStart"/>
             <w:r>
               <w:rPr>
                 <w:rFonts w:ascii="Times New Roman" w:hAnsi="Times New Roman" w:cs="Times New Roman"/>
@@ -1748,7 +1562,6 @@
               </w:rPr>
               <w:t>String</w:t>
             </w:r>
-            <w:proofErr w:type="spellEnd"/>
           </w:p>
         </w:tc>
         <w:tc>
@@ -1821,62 +1634,27 @@
           <w:sz w:val="24"/>
         </w:rPr>
       </w:pPr>
-      <w:proofErr w:type="spellStart"/>
-      <w:r>
-        <w:rPr>
-          <w:rFonts w:ascii="Times New Roman" w:hAnsi="Times New Roman" w:cs="Times New Roman"/>
-          <w:b/>
-          <w:sz w:val="24"/>
-        </w:rPr>
-        <w:t>Url</w:t>
-      </w:r>
-      <w:proofErr w:type="spellEnd"/>
-      <w:r>
-        <w:rPr>
-          <w:rFonts w:ascii="Times New Roman" w:hAnsi="Times New Roman" w:cs="Times New Roman"/>
-          <w:b/>
-          <w:sz w:val="24"/>
-        </w:rPr>
-        <w:t xml:space="preserve"> da API: </w:t>
-      </w:r>
-      <w:r>
-        <w:rPr>
-          <w:rFonts w:ascii="Times New Roman" w:hAnsi="Times New Roman" w:cs="Times New Roman"/>
-          <w:sz w:val="24"/>
-        </w:rPr>
-        <w:t>/</w:t>
-      </w:r>
-      <w:proofErr w:type="spellStart"/>
-      <w:r>
-        <w:rPr>
-          <w:rFonts w:ascii="Times New Roman" w:hAnsi="Times New Roman" w:cs="Times New Roman"/>
-          <w:sz w:val="24"/>
-        </w:rPr>
-        <w:t>api</w:t>
-      </w:r>
-      <w:proofErr w:type="spellEnd"/>
-      <w:r>
-        <w:rPr>
-          <w:rFonts w:ascii="Times New Roman" w:hAnsi="Times New Roman" w:cs="Times New Roman"/>
-          <w:sz w:val="24"/>
-        </w:rPr>
-        <w:t>/</w:t>
-      </w:r>
-      <w:proofErr w:type="spellStart"/>
-      <w:r>
-        <w:rPr>
-          <w:rFonts w:ascii="Times New Roman" w:hAnsi="Times New Roman" w:cs="Times New Roman"/>
-          <w:sz w:val="24"/>
-        </w:rPr>
-        <w:t>update</w:t>
-      </w:r>
-      <w:proofErr w:type="spellEnd"/>
-      <w:r>
-        <w:rPr>
-          <w:rFonts w:ascii="Times New Roman" w:hAnsi="Times New Roman" w:cs="Times New Roman"/>
-          <w:sz w:val="24"/>
-        </w:rPr>
-        <w:t>/book</w:t>
+      <w:r>
+        <w:rPr>
+          <w:rFonts w:ascii="Times New Roman" w:hAnsi="Times New Roman" w:cs="Times New Roman"/>
+          <w:b/>
+          <w:sz w:val="24"/>
+        </w:rPr>
+        <w:t xml:space="preserve">Url da API: </w:t>
+      </w:r>
+      <w:r>
+        <w:rPr>
+          <w:rFonts w:ascii="Times New Roman" w:hAnsi="Times New Roman" w:cs="Times New Roman"/>
+          <w:sz w:val="24"/>
+        </w:rPr>
+        <w:t>/api/</w:t>
+      </w:r>
+      <w:r>
+        <w:rPr>
+          <w:rFonts w:ascii="Times New Roman" w:hAnsi="Times New Roman" w:cs="Times New Roman"/>
+          <w:sz w:val="24"/>
+        </w:rPr>
+        <w:t>update/book</w:t>
       </w:r>
     </w:p>
     <w:p>
@@ -2058,7 +1836,6 @@
                 <w:sz w:val="24"/>
               </w:rPr>
             </w:pPr>
-            <w:proofErr w:type="spellStart"/>
             <w:r>
               <w:rPr>
                 <w:rFonts w:ascii="Times New Roman" w:hAnsi="Times New Roman" w:cs="Times New Roman"/>
@@ -2066,7 +1843,6 @@
               </w:rPr>
               <w:t>String</w:t>
             </w:r>
-            <w:proofErr w:type="spellEnd"/>
           </w:p>
         </w:tc>
         <w:tc>
@@ -2146,46 +1922,20 @@
           <w:sz w:val="24"/>
         </w:rPr>
       </w:pPr>
-      <w:proofErr w:type="spellStart"/>
-      <w:r>
-        <w:rPr>
-          <w:rFonts w:ascii="Times New Roman" w:hAnsi="Times New Roman" w:cs="Times New Roman"/>
-          <w:b/>
-          <w:sz w:val="24"/>
-        </w:rPr>
-        <w:t>Url</w:t>
-      </w:r>
-      <w:proofErr w:type="spellEnd"/>
-      <w:r>
-        <w:rPr>
-          <w:rFonts w:ascii="Times New Roman" w:hAnsi="Times New Roman" w:cs="Times New Roman"/>
-          <w:b/>
-          <w:sz w:val="24"/>
-        </w:rPr>
-        <w:t xml:space="preserve"> da API: </w:t>
-      </w:r>
-      <w:r>
-        <w:rPr>
-          <w:rFonts w:ascii="Times New Roman" w:hAnsi="Times New Roman" w:cs="Times New Roman"/>
-          <w:sz w:val="24"/>
-        </w:rPr>
-        <w:t>/</w:t>
-      </w:r>
-      <w:proofErr w:type="spellStart"/>
-      <w:r>
-        <w:rPr>
-          <w:rFonts w:ascii="Times New Roman" w:hAnsi="Times New Roman" w:cs="Times New Roman"/>
-          <w:sz w:val="24"/>
-        </w:rPr>
-        <w:t>api</w:t>
-      </w:r>
-      <w:proofErr w:type="spellEnd"/>
-      <w:r>
-        <w:rPr>
-          <w:rFonts w:ascii="Times New Roman" w:hAnsi="Times New Roman" w:cs="Times New Roman"/>
-          <w:sz w:val="24"/>
-        </w:rPr>
-        <w:t>/</w:t>
+      <w:r>
+        <w:rPr>
+          <w:rFonts w:ascii="Times New Roman" w:hAnsi="Times New Roman" w:cs="Times New Roman"/>
+          <w:b/>
+          <w:sz w:val="24"/>
+        </w:rPr>
+        <w:t xml:space="preserve">Url da API: </w:t>
+      </w:r>
+      <w:r>
+        <w:rPr>
+          <w:rFonts w:ascii="Times New Roman" w:hAnsi="Times New Roman" w:cs="Times New Roman"/>
+          <w:sz w:val="24"/>
+        </w:rPr>
+        <w:t>/api/</w:t>
       </w:r>
       <w:r>
         <w:rPr>
@@ -2207,8 +1957,6 @@
           <w:sz w:val="24"/>
         </w:rPr>
       </w:pPr>
-      <w:bookmarkStart w:id="0" w:name="_GoBack"/>
-      <w:bookmarkEnd w:id="0"/>
     </w:p>
     <w:p>
       <w:pPr>
@@ -2231,23 +1979,7 @@
           <w:b/>
           <w:sz w:val="24"/>
         </w:rPr>
-        <w:t xml:space="preserve">Métodos de acesso e utilização da entidade </w:t>
-      </w:r>
-      <w:r>
-        <w:rPr>
-          <w:rFonts w:ascii="Times New Roman" w:hAnsi="Times New Roman" w:cs="Times New Roman"/>
-          <w:b/>
-          <w:sz w:val="24"/>
-        </w:rPr>
-        <w:t>Employee (Funcionário)</w:t>
-      </w:r>
-      <w:r>
-        <w:rPr>
-          <w:rFonts w:ascii="Times New Roman" w:hAnsi="Times New Roman" w:cs="Times New Roman"/>
-          <w:b/>
-          <w:sz w:val="24"/>
-        </w:rPr>
-        <w:t>:</w:t>
+        <w:t>Métodos de acesso e utilização da entidade Employee (Funcionário):</w:t>
       </w:r>
     </w:p>
     <w:p>
@@ -2278,23 +2010,7 @@
           <w:rFonts w:ascii="Times New Roman" w:hAnsi="Times New Roman" w:cs="Times New Roman"/>
           <w:sz w:val="24"/>
         </w:rPr>
-        <w:t xml:space="preserve">Para receber o conjunto de </w:t>
-      </w:r>
-      <w:proofErr w:type="spellStart"/>
-      <w:r>
-        <w:rPr>
-          <w:rFonts w:ascii="Times New Roman" w:hAnsi="Times New Roman" w:cs="Times New Roman"/>
-          <w:sz w:val="24"/>
-        </w:rPr>
-        <w:t>Employees</w:t>
-      </w:r>
-      <w:proofErr w:type="spellEnd"/>
-      <w:r>
-        <w:rPr>
-          <w:rFonts w:ascii="Times New Roman" w:hAnsi="Times New Roman" w:cs="Times New Roman"/>
-          <w:sz w:val="24"/>
-        </w:rPr>
-        <w:t xml:space="preserve"> que já foram criados não é necessário informar nenhum parâmetro.</w:t>
+        <w:t>Para receber o conjunto de Employees que já foram criados não é necessário informar nenhum parâmetro.</w:t>
       </w:r>
     </w:p>
     <w:p>
@@ -2335,48 +2051,21 @@
           <w:sz w:val="24"/>
         </w:rPr>
       </w:pPr>
-      <w:proofErr w:type="spellStart"/>
-      <w:r>
-        <w:rPr>
-          <w:rFonts w:ascii="Times New Roman" w:hAnsi="Times New Roman" w:cs="Times New Roman"/>
-          <w:b/>
-          <w:sz w:val="24"/>
-        </w:rPr>
-        <w:t>Url</w:t>
-      </w:r>
-      <w:proofErr w:type="spellEnd"/>
-      <w:r>
-        <w:rPr>
-          <w:rFonts w:ascii="Times New Roman" w:hAnsi="Times New Roman" w:cs="Times New Roman"/>
-          <w:b/>
-          <w:sz w:val="24"/>
-        </w:rPr>
-        <w:t xml:space="preserve"> da API: </w:t>
-      </w:r>
-      <w:r>
-        <w:rPr>
-          <w:rFonts w:ascii="Times New Roman" w:hAnsi="Times New Roman" w:cs="Times New Roman"/>
-          <w:sz w:val="24"/>
-        </w:rPr>
-        <w:t>/</w:t>
-      </w:r>
-      <w:proofErr w:type="spellStart"/>
-      <w:r>
-        <w:rPr>
-          <w:rFonts w:ascii="Times New Roman" w:hAnsi="Times New Roman" w:cs="Times New Roman"/>
-          <w:sz w:val="24"/>
-        </w:rPr>
-        <w:t>api</w:t>
-      </w:r>
-      <w:proofErr w:type="spellEnd"/>
-      <w:r>
-        <w:rPr>
-          <w:rFonts w:ascii="Times New Roman" w:hAnsi="Times New Roman" w:cs="Times New Roman"/>
-          <w:sz w:val="24"/>
-        </w:rPr>
-        <w:t>/</w:t>
-      </w:r>
-      <w:proofErr w:type="spellStart"/>
+      <w:r>
+        <w:rPr>
+          <w:rFonts w:ascii="Times New Roman" w:hAnsi="Times New Roman" w:cs="Times New Roman"/>
+          <w:b/>
+          <w:sz w:val="24"/>
+        </w:rPr>
+        <w:t xml:space="preserve">Url da API: </w:t>
+      </w:r>
+      <w:r>
+        <w:rPr>
+          <w:rFonts w:ascii="Times New Roman" w:hAnsi="Times New Roman" w:cs="Times New Roman"/>
+          <w:sz w:val="24"/>
+        </w:rPr>
+        <w:t>/api/</w:t>
+      </w:r>
       <w:r>
         <w:rPr>
           <w:rFonts w:ascii="Times New Roman" w:hAnsi="Times New Roman" w:cs="Times New Roman"/>
@@ -2384,7 +2073,6 @@
         </w:rPr>
         <w:t>employees</w:t>
       </w:r>
-      <w:proofErr w:type="spellEnd"/>
     </w:p>
     <w:p>
       <w:pPr>
@@ -2427,22 +2115,542 @@
           <w:rFonts w:ascii="Times New Roman" w:hAnsi="Times New Roman" w:cs="Times New Roman"/>
           <w:sz w:val="24"/>
         </w:rPr>
-        <w:t xml:space="preserve">Para criar um novo </w:t>
-      </w:r>
-      <w:r>
-        <w:rPr>
-          <w:rFonts w:ascii="Times New Roman" w:hAnsi="Times New Roman" w:cs="Times New Roman"/>
-          <w:sz w:val="24"/>
-        </w:rPr>
-        <w:t>Employee</w:t>
-      </w:r>
-      <w:r>
-        <w:rPr>
-          <w:rFonts w:ascii="Times New Roman" w:hAnsi="Times New Roman" w:cs="Times New Roman"/>
-          <w:sz w:val="24"/>
-        </w:rPr>
-        <w:t xml:space="preserve"> no sistema é necessário o envio dos seguintes parâmetros:</w:t>
-      </w:r>
+        <w:t>Para criar um novo Employee no sistema é necessário o envio dos seguintes parâmetros:</w:t>
+      </w:r>
+    </w:p>
+    <w:tbl>
+      <w:tblPr>
+        <w:tblStyle w:val="Tabelacomgrade"/>
+        <w:tblW w:w="0" w:type="auto"/>
+        <w:jc w:val="center"/>
+        <w:tblLook w:val="04A0" w:firstRow="1" w:lastRow="0" w:firstColumn="1" w:lastColumn="0" w:noHBand="0" w:noVBand="1"/>
+      </w:tblPr>
+      <w:tblGrid>
+        <w:gridCol w:w="2101"/>
+        <w:gridCol w:w="1841"/>
+        <w:gridCol w:w="2160"/>
+      </w:tblGrid>
+      <w:tr>
+        <w:trPr>
+          <w:trHeight w:val="380"/>
+          <w:jc w:val="center"/>
+        </w:trPr>
+        <w:tc>
+          <w:tcPr>
+            <w:tcW w:w="2101" w:type="dxa"/>
+          </w:tcPr>
+          <w:p>
+            <w:pPr>
+              <w:pStyle w:val="PargrafodaLista"/>
+              <w:spacing w:line="360" w:lineRule="auto"/>
+              <w:ind w:left="0"/>
+              <w:jc w:val="center"/>
+              <w:rPr>
+                <w:rFonts w:ascii="Times New Roman" w:hAnsi="Times New Roman" w:cs="Times New Roman"/>
+                <w:b/>
+                <w:sz w:val="24"/>
+              </w:rPr>
+            </w:pPr>
+            <w:r>
+              <w:rPr>
+                <w:rFonts w:ascii="Times New Roman" w:hAnsi="Times New Roman" w:cs="Times New Roman"/>
+                <w:b/>
+                <w:sz w:val="24"/>
+              </w:rPr>
+              <w:t>Nome</w:t>
+            </w:r>
+          </w:p>
+        </w:tc>
+        <w:tc>
+          <w:tcPr>
+            <w:tcW w:w="1841" w:type="dxa"/>
+          </w:tcPr>
+          <w:p>
+            <w:pPr>
+              <w:pStyle w:val="PargrafodaLista"/>
+              <w:spacing w:line="360" w:lineRule="auto"/>
+              <w:ind w:left="0"/>
+              <w:jc w:val="center"/>
+              <w:rPr>
+                <w:rFonts w:ascii="Times New Roman" w:hAnsi="Times New Roman" w:cs="Times New Roman"/>
+                <w:b/>
+                <w:sz w:val="24"/>
+              </w:rPr>
+            </w:pPr>
+            <w:r>
+              <w:rPr>
+                <w:rFonts w:ascii="Times New Roman" w:hAnsi="Times New Roman" w:cs="Times New Roman"/>
+                <w:b/>
+                <w:sz w:val="24"/>
+              </w:rPr>
+              <w:t>Tipo</w:t>
+            </w:r>
+          </w:p>
+        </w:tc>
+        <w:tc>
+          <w:tcPr>
+            <w:tcW w:w="2160" w:type="dxa"/>
+          </w:tcPr>
+          <w:p>
+            <w:pPr>
+              <w:pStyle w:val="PargrafodaLista"/>
+              <w:spacing w:line="360" w:lineRule="auto"/>
+              <w:ind w:left="0"/>
+              <w:jc w:val="center"/>
+              <w:rPr>
+                <w:rFonts w:ascii="Times New Roman" w:hAnsi="Times New Roman" w:cs="Times New Roman"/>
+                <w:b/>
+                <w:sz w:val="24"/>
+              </w:rPr>
+            </w:pPr>
+            <w:r>
+              <w:rPr>
+                <w:rFonts w:ascii="Times New Roman" w:hAnsi="Times New Roman" w:cs="Times New Roman"/>
+                <w:b/>
+                <w:sz w:val="24"/>
+              </w:rPr>
+              <w:t>Obrigatoriedade</w:t>
+            </w:r>
+          </w:p>
+        </w:tc>
+      </w:tr>
+      <w:tr>
+        <w:trPr>
+          <w:trHeight w:val="395"/>
+          <w:jc w:val="center"/>
+        </w:trPr>
+        <w:tc>
+          <w:tcPr>
+            <w:tcW w:w="2101" w:type="dxa"/>
+          </w:tcPr>
+          <w:p>
+            <w:pPr>
+              <w:pStyle w:val="PargrafodaLista"/>
+              <w:spacing w:line="360" w:lineRule="auto"/>
+              <w:ind w:left="0"/>
+              <w:jc w:val="center"/>
+              <w:rPr>
+                <w:rFonts w:ascii="Times New Roman" w:hAnsi="Times New Roman" w:cs="Times New Roman"/>
+                <w:sz w:val="24"/>
+              </w:rPr>
+            </w:pPr>
+            <w:r>
+              <w:rPr>
+                <w:rFonts w:ascii="Times New Roman" w:hAnsi="Times New Roman" w:cs="Times New Roman"/>
+                <w:sz w:val="24"/>
+              </w:rPr>
+              <w:t>name</w:t>
+            </w:r>
+          </w:p>
+        </w:tc>
+        <w:tc>
+          <w:tcPr>
+            <w:tcW w:w="1841" w:type="dxa"/>
+          </w:tcPr>
+          <w:p>
+            <w:pPr>
+              <w:pStyle w:val="PargrafodaLista"/>
+              <w:spacing w:line="360" w:lineRule="auto"/>
+              <w:ind w:left="0"/>
+              <w:jc w:val="center"/>
+              <w:rPr>
+                <w:rFonts w:ascii="Times New Roman" w:hAnsi="Times New Roman" w:cs="Times New Roman"/>
+                <w:sz w:val="24"/>
+              </w:rPr>
+            </w:pPr>
+            <w:r>
+              <w:rPr>
+                <w:rFonts w:ascii="Times New Roman" w:hAnsi="Times New Roman" w:cs="Times New Roman"/>
+                <w:sz w:val="24"/>
+              </w:rPr>
+              <w:t>String</w:t>
+            </w:r>
+          </w:p>
+        </w:tc>
+        <w:tc>
+          <w:tcPr>
+            <w:tcW w:w="2160" w:type="dxa"/>
+          </w:tcPr>
+          <w:p>
+            <w:pPr>
+              <w:pStyle w:val="PargrafodaLista"/>
+              <w:spacing w:line="360" w:lineRule="auto"/>
+              <w:ind w:left="0"/>
+              <w:jc w:val="center"/>
+              <w:rPr>
+                <w:rFonts w:ascii="Times New Roman" w:hAnsi="Times New Roman" w:cs="Times New Roman"/>
+                <w:sz w:val="24"/>
+              </w:rPr>
+            </w:pPr>
+            <w:r>
+              <w:rPr>
+                <w:rFonts w:ascii="Times New Roman" w:hAnsi="Times New Roman" w:cs="Times New Roman"/>
+                <w:sz w:val="24"/>
+              </w:rPr>
+              <w:t>Sim</w:t>
+            </w:r>
+          </w:p>
+        </w:tc>
+      </w:tr>
+      <w:tr>
+        <w:trPr>
+          <w:trHeight w:val="395"/>
+          <w:jc w:val="center"/>
+        </w:trPr>
+        <w:tc>
+          <w:tcPr>
+            <w:tcW w:w="2101" w:type="dxa"/>
+          </w:tcPr>
+          <w:p>
+            <w:pPr>
+              <w:pStyle w:val="PargrafodaLista"/>
+              <w:spacing w:line="360" w:lineRule="auto"/>
+              <w:ind w:left="0"/>
+              <w:jc w:val="center"/>
+              <w:rPr>
+                <w:rFonts w:ascii="Times New Roman" w:hAnsi="Times New Roman" w:cs="Times New Roman"/>
+                <w:sz w:val="24"/>
+              </w:rPr>
+            </w:pPr>
+            <w:r>
+              <w:rPr>
+                <w:rFonts w:ascii="Times New Roman" w:hAnsi="Times New Roman" w:cs="Times New Roman"/>
+                <w:sz w:val="24"/>
+              </w:rPr>
+              <w:t>e</w:t>
+            </w:r>
+            <w:bookmarkStart w:id="0" w:name="_GoBack"/>
+            <w:bookmarkEnd w:id="0"/>
+            <w:r>
+              <w:rPr>
+                <w:rFonts w:ascii="Times New Roman" w:hAnsi="Times New Roman" w:cs="Times New Roman"/>
+                <w:sz w:val="24"/>
+              </w:rPr>
+              <w:t>mail</w:t>
+            </w:r>
+          </w:p>
+        </w:tc>
+        <w:tc>
+          <w:tcPr>
+            <w:tcW w:w="1841" w:type="dxa"/>
+          </w:tcPr>
+          <w:p>
+            <w:pPr>
+              <w:pStyle w:val="PargrafodaLista"/>
+              <w:spacing w:line="360" w:lineRule="auto"/>
+              <w:ind w:left="0"/>
+              <w:jc w:val="center"/>
+              <w:rPr>
+                <w:rFonts w:ascii="Times New Roman" w:hAnsi="Times New Roman" w:cs="Times New Roman"/>
+                <w:sz w:val="24"/>
+              </w:rPr>
+            </w:pPr>
+            <w:r>
+              <w:rPr>
+                <w:rFonts w:ascii="Times New Roman" w:hAnsi="Times New Roman" w:cs="Times New Roman"/>
+                <w:sz w:val="24"/>
+              </w:rPr>
+              <w:t>String</w:t>
+            </w:r>
+          </w:p>
+        </w:tc>
+        <w:tc>
+          <w:tcPr>
+            <w:tcW w:w="2160" w:type="dxa"/>
+          </w:tcPr>
+          <w:p>
+            <w:pPr>
+              <w:pStyle w:val="PargrafodaLista"/>
+              <w:spacing w:line="360" w:lineRule="auto"/>
+              <w:ind w:left="0"/>
+              <w:jc w:val="center"/>
+              <w:rPr>
+                <w:rFonts w:ascii="Times New Roman" w:hAnsi="Times New Roman" w:cs="Times New Roman"/>
+                <w:sz w:val="24"/>
+              </w:rPr>
+            </w:pPr>
+            <w:r>
+              <w:rPr>
+                <w:rFonts w:ascii="Times New Roman" w:hAnsi="Times New Roman" w:cs="Times New Roman"/>
+                <w:sz w:val="24"/>
+              </w:rPr>
+              <w:t>Sim</w:t>
+            </w:r>
+          </w:p>
+        </w:tc>
+      </w:tr>
+      <w:tr>
+        <w:trPr>
+          <w:trHeight w:val="366"/>
+          <w:jc w:val="center"/>
+        </w:trPr>
+        <w:tc>
+          <w:tcPr>
+            <w:tcW w:w="2101" w:type="dxa"/>
+          </w:tcPr>
+          <w:p>
+            <w:pPr>
+              <w:pStyle w:val="PargrafodaLista"/>
+              <w:spacing w:line="360" w:lineRule="auto"/>
+              <w:ind w:left="0"/>
+              <w:jc w:val="center"/>
+              <w:rPr>
+                <w:rFonts w:ascii="Times New Roman" w:hAnsi="Times New Roman" w:cs="Times New Roman"/>
+                <w:sz w:val="24"/>
+              </w:rPr>
+            </w:pPr>
+            <w:r>
+              <w:rPr>
+                <w:rFonts w:ascii="Times New Roman" w:hAnsi="Times New Roman" w:cs="Times New Roman"/>
+                <w:sz w:val="24"/>
+              </w:rPr>
+              <w:lastRenderedPageBreak/>
+              <w:t>oabNumber</w:t>
+            </w:r>
+          </w:p>
+        </w:tc>
+        <w:tc>
+          <w:tcPr>
+            <w:tcW w:w="1841" w:type="dxa"/>
+          </w:tcPr>
+          <w:p>
+            <w:pPr>
+              <w:jc w:val="center"/>
+            </w:pPr>
+            <w:r>
+              <w:rPr>
+                <w:rFonts w:ascii="Times New Roman" w:hAnsi="Times New Roman" w:cs="Times New Roman"/>
+                <w:sz w:val="24"/>
+              </w:rPr>
+              <w:t>Integer</w:t>
+            </w:r>
+          </w:p>
+        </w:tc>
+        <w:tc>
+          <w:tcPr>
+            <w:tcW w:w="2160" w:type="dxa"/>
+          </w:tcPr>
+          <w:p>
+            <w:pPr>
+              <w:jc w:val="center"/>
+            </w:pPr>
+            <w:r>
+              <w:rPr>
+                <w:rFonts w:ascii="Times New Roman" w:hAnsi="Times New Roman" w:cs="Times New Roman"/>
+                <w:sz w:val="24"/>
+              </w:rPr>
+              <w:t>Não</w:t>
+            </w:r>
+          </w:p>
+        </w:tc>
+      </w:tr>
+      <w:tr>
+        <w:trPr>
+          <w:trHeight w:val="366"/>
+          <w:jc w:val="center"/>
+        </w:trPr>
+        <w:tc>
+          <w:tcPr>
+            <w:tcW w:w="2101" w:type="dxa"/>
+          </w:tcPr>
+          <w:p>
+            <w:pPr>
+              <w:pStyle w:val="PargrafodaLista"/>
+              <w:spacing w:line="360" w:lineRule="auto"/>
+              <w:ind w:left="0"/>
+              <w:jc w:val="center"/>
+              <w:rPr>
+                <w:rFonts w:ascii="Times New Roman" w:hAnsi="Times New Roman" w:cs="Times New Roman"/>
+                <w:sz w:val="24"/>
+              </w:rPr>
+            </w:pPr>
+            <w:r>
+              <w:rPr>
+                <w:rFonts w:ascii="Times New Roman" w:hAnsi="Times New Roman" w:cs="Times New Roman"/>
+                <w:sz w:val="24"/>
+              </w:rPr>
+              <w:t>p</w:t>
+            </w:r>
+            <w:r>
+              <w:rPr>
+                <w:rFonts w:ascii="Times New Roman" w:hAnsi="Times New Roman" w:cs="Times New Roman"/>
+                <w:sz w:val="24"/>
+              </w:rPr>
+              <w:t>assword</w:t>
+            </w:r>
+          </w:p>
+        </w:tc>
+        <w:tc>
+          <w:tcPr>
+            <w:tcW w:w="1841" w:type="dxa"/>
+          </w:tcPr>
+          <w:p>
+            <w:pPr>
+              <w:jc w:val="center"/>
+              <w:rPr>
+                <w:rFonts w:ascii="Times New Roman" w:hAnsi="Times New Roman" w:cs="Times New Roman"/>
+                <w:sz w:val="24"/>
+              </w:rPr>
+            </w:pPr>
+            <w:r>
+              <w:rPr>
+                <w:rFonts w:ascii="Times New Roman" w:hAnsi="Times New Roman" w:cs="Times New Roman"/>
+                <w:sz w:val="24"/>
+              </w:rPr>
+              <w:t>String</w:t>
+            </w:r>
+          </w:p>
+        </w:tc>
+        <w:tc>
+          <w:tcPr>
+            <w:tcW w:w="2160" w:type="dxa"/>
+          </w:tcPr>
+          <w:p>
+            <w:pPr>
+              <w:jc w:val="center"/>
+              <w:rPr>
+                <w:rFonts w:ascii="Times New Roman" w:hAnsi="Times New Roman" w:cs="Times New Roman"/>
+                <w:sz w:val="24"/>
+              </w:rPr>
+            </w:pPr>
+            <w:r>
+              <w:rPr>
+                <w:rFonts w:ascii="Times New Roman" w:hAnsi="Times New Roman" w:cs="Times New Roman"/>
+                <w:sz w:val="24"/>
+              </w:rPr>
+              <w:t>Sim</w:t>
+            </w:r>
+          </w:p>
+        </w:tc>
+      </w:tr>
+    </w:tbl>
+    <w:p>
+      <w:pPr>
+        <w:spacing w:line="360" w:lineRule="auto"/>
+        <w:jc w:val="both"/>
+        <w:rPr>
+          <w:rFonts w:ascii="Times New Roman" w:hAnsi="Times New Roman" w:cs="Times New Roman"/>
+          <w:b/>
+          <w:sz w:val="24"/>
+        </w:rPr>
+      </w:pPr>
+    </w:p>
+    <w:p>
+      <w:pPr>
+        <w:pStyle w:val="PargrafodaLista"/>
+        <w:spacing w:line="360" w:lineRule="auto"/>
+        <w:ind w:left="792"/>
+        <w:jc w:val="both"/>
+        <w:rPr>
+          <w:rFonts w:ascii="Times New Roman" w:hAnsi="Times New Roman" w:cs="Times New Roman"/>
+          <w:sz w:val="24"/>
+        </w:rPr>
+      </w:pPr>
+      <w:r>
+        <w:rPr>
+          <w:rFonts w:ascii="Times New Roman" w:hAnsi="Times New Roman" w:cs="Times New Roman"/>
+          <w:b/>
+          <w:sz w:val="24"/>
+        </w:rPr>
+        <w:t xml:space="preserve">Método: </w:t>
+      </w:r>
+      <w:r>
+        <w:rPr>
+          <w:rFonts w:ascii="Times New Roman" w:hAnsi="Times New Roman" w:cs="Times New Roman"/>
+          <w:sz w:val="24"/>
+        </w:rPr>
+        <w:t>POST</w:t>
+      </w:r>
+    </w:p>
+    <w:p>
+      <w:pPr>
+        <w:pStyle w:val="PargrafodaLista"/>
+        <w:spacing w:line="360" w:lineRule="auto"/>
+        <w:ind w:left="792"/>
+        <w:jc w:val="both"/>
+        <w:rPr>
+          <w:rFonts w:ascii="Times New Roman" w:hAnsi="Times New Roman" w:cs="Times New Roman"/>
+          <w:sz w:val="24"/>
+        </w:rPr>
+      </w:pPr>
+      <w:r>
+        <w:rPr>
+          <w:rFonts w:ascii="Times New Roman" w:hAnsi="Times New Roman" w:cs="Times New Roman"/>
+          <w:b/>
+          <w:sz w:val="24"/>
+        </w:rPr>
+        <w:t xml:space="preserve">Url da API: </w:t>
+      </w:r>
+      <w:r>
+        <w:rPr>
+          <w:rFonts w:ascii="Times New Roman" w:hAnsi="Times New Roman" w:cs="Times New Roman"/>
+          <w:sz w:val="24"/>
+        </w:rPr>
+        <w:t>/api/new/</w:t>
+      </w:r>
+      <w:r>
+        <w:rPr>
+          <w:rFonts w:ascii="Times New Roman" w:hAnsi="Times New Roman" w:cs="Times New Roman"/>
+          <w:sz w:val="24"/>
+        </w:rPr>
+        <w:t>employee</w:t>
+      </w:r>
+    </w:p>
+    <w:p>
+      <w:pPr>
+        <w:pStyle w:val="PargrafodaLista"/>
+        <w:spacing w:line="360" w:lineRule="auto"/>
+        <w:ind w:left="792"/>
+        <w:jc w:val="both"/>
+        <w:rPr>
+          <w:rFonts w:ascii="Times New Roman" w:hAnsi="Times New Roman" w:cs="Times New Roman"/>
+          <w:sz w:val="24"/>
+        </w:rPr>
+      </w:pPr>
+    </w:p>
+    <w:p>
+      <w:pPr>
+        <w:pStyle w:val="PargrafodaLista"/>
+        <w:numPr>
+          <w:ilvl w:val="1"/>
+          <w:numId w:val="1"/>
+        </w:numPr>
+        <w:spacing w:line="360" w:lineRule="auto"/>
+        <w:jc w:val="both"/>
+        <w:rPr>
+          <w:rFonts w:ascii="Times New Roman" w:hAnsi="Times New Roman" w:cs="Times New Roman"/>
+          <w:b/>
+          <w:sz w:val="24"/>
+        </w:rPr>
+      </w:pPr>
+      <w:r>
+        <w:rPr>
+          <w:rFonts w:ascii="Times New Roman" w:hAnsi="Times New Roman" w:cs="Times New Roman"/>
+          <w:b/>
+          <w:sz w:val="24"/>
+        </w:rPr>
+        <w:t xml:space="preserve">Atualização: </w:t>
+      </w:r>
+      <w:r>
+        <w:rPr>
+          <w:rFonts w:ascii="Times New Roman" w:hAnsi="Times New Roman" w:cs="Times New Roman"/>
+          <w:sz w:val="24"/>
+        </w:rPr>
+        <w:t>Para atualizar os atributos de um Employee é necessário enviar o seu respectivo id no body para identificação do mesmo, esse id é gerado automaticamente quando ele é criado no banco e também é enviado quando consultado no método de leitura. Para atualizar um Employee é necessário enviar os seguintes parâmetros (se um não for enviado é permanecido o valor anterior):</w:t>
+      </w:r>
+    </w:p>
+    <w:p>
+      <w:pPr>
+        <w:pStyle w:val="PargrafodaLista"/>
+        <w:spacing w:line="360" w:lineRule="auto"/>
+        <w:ind w:left="792"/>
+        <w:jc w:val="both"/>
+        <w:rPr>
+          <w:rFonts w:ascii="Times New Roman" w:hAnsi="Times New Roman" w:cs="Times New Roman"/>
+          <w:b/>
+          <w:sz w:val="24"/>
+        </w:rPr>
+      </w:pPr>
     </w:p>
     <w:tbl>
       <w:tblPr>
@@ -2558,17 +2766,13 @@
                 <w:sz w:val="24"/>
               </w:rPr>
             </w:pPr>
-            <w:proofErr w:type="spellStart"/>
-            <w:proofErr w:type="gramStart"/>
-            <w:r>
-              <w:rPr>
-                <w:rFonts w:ascii="Times New Roman" w:hAnsi="Times New Roman" w:cs="Times New Roman"/>
-                <w:sz w:val="24"/>
-              </w:rPr>
-              <w:t>name</w:t>
-            </w:r>
-            <w:proofErr w:type="spellEnd"/>
-            <w:proofErr w:type="gramEnd"/>
+            <w:r>
+              <w:rPr>
+                <w:rFonts w:ascii="Times New Roman" w:hAnsi="Times New Roman" w:cs="Times New Roman"/>
+                <w:sz w:val="24"/>
+              </w:rPr>
+              <w:t>_id</w:t>
+            </w:r>
           </w:p>
         </w:tc>
         <w:tc>
@@ -2586,7 +2790,6 @@
                 <w:sz w:val="24"/>
               </w:rPr>
             </w:pPr>
-            <w:proofErr w:type="spellStart"/>
             <w:r>
               <w:rPr>
                 <w:rFonts w:ascii="Times New Roman" w:hAnsi="Times New Roman" w:cs="Times New Roman"/>
@@ -2594,7 +2797,6 @@
               </w:rPr>
               <w:t>String</w:t>
             </w:r>
-            <w:proofErr w:type="spellEnd"/>
           </w:p>
         </w:tc>
         <w:tc>
@@ -2641,8 +2843,83 @@
                 <w:sz w:val="24"/>
               </w:rPr>
             </w:pPr>
-            <w:proofErr w:type="spellStart"/>
-            <w:proofErr w:type="gramStart"/>
+            <w:r>
+              <w:rPr>
+                <w:rFonts w:ascii="Times New Roman" w:hAnsi="Times New Roman" w:cs="Times New Roman"/>
+                <w:sz w:val="24"/>
+              </w:rPr>
+              <w:t>name</w:t>
+            </w:r>
+          </w:p>
+        </w:tc>
+        <w:tc>
+          <w:tcPr>
+            <w:tcW w:w="1765" w:type="dxa"/>
+          </w:tcPr>
+          <w:p>
+            <w:pPr>
+              <w:pStyle w:val="PargrafodaLista"/>
+              <w:spacing w:line="360" w:lineRule="auto"/>
+              <w:ind w:left="0"/>
+              <w:jc w:val="center"/>
+              <w:rPr>
+                <w:rFonts w:ascii="Times New Roman" w:hAnsi="Times New Roman" w:cs="Times New Roman"/>
+                <w:sz w:val="24"/>
+              </w:rPr>
+            </w:pPr>
+            <w:r>
+              <w:rPr>
+                <w:rFonts w:ascii="Times New Roman" w:hAnsi="Times New Roman" w:cs="Times New Roman"/>
+                <w:sz w:val="24"/>
+              </w:rPr>
+              <w:t>String</w:t>
+            </w:r>
+          </w:p>
+        </w:tc>
+        <w:tc>
+          <w:tcPr>
+            <w:tcW w:w="2070" w:type="dxa"/>
+          </w:tcPr>
+          <w:p>
+            <w:pPr>
+              <w:pStyle w:val="PargrafodaLista"/>
+              <w:spacing w:line="360" w:lineRule="auto"/>
+              <w:ind w:left="0"/>
+              <w:jc w:val="center"/>
+              <w:rPr>
+                <w:rFonts w:ascii="Times New Roman" w:hAnsi="Times New Roman" w:cs="Times New Roman"/>
+                <w:sz w:val="24"/>
+              </w:rPr>
+            </w:pPr>
+            <w:r>
+              <w:rPr>
+                <w:rFonts w:ascii="Times New Roman" w:hAnsi="Times New Roman" w:cs="Times New Roman"/>
+                <w:sz w:val="24"/>
+              </w:rPr>
+              <w:t>Não</w:t>
+            </w:r>
+          </w:p>
+        </w:tc>
+      </w:tr>
+      <w:tr>
+        <w:trPr>
+          <w:jc w:val="center"/>
+        </w:trPr>
+        <w:tc>
+          <w:tcPr>
+            <w:tcW w:w="2014" w:type="dxa"/>
+          </w:tcPr>
+          <w:p>
+            <w:pPr>
+              <w:pStyle w:val="PargrafodaLista"/>
+              <w:spacing w:line="360" w:lineRule="auto"/>
+              <w:ind w:left="0"/>
+              <w:jc w:val="center"/>
+              <w:rPr>
+                <w:rFonts w:ascii="Times New Roman" w:hAnsi="Times New Roman" w:cs="Times New Roman"/>
+                <w:sz w:val="24"/>
+              </w:rPr>
+            </w:pPr>
             <w:r>
               <w:rPr>
                 <w:rFonts w:ascii="Times New Roman" w:hAnsi="Times New Roman" w:cs="Times New Roman"/>
@@ -2650,8 +2927,6 @@
               </w:rPr>
               <w:t>oabNumber</w:t>
             </w:r>
-            <w:proofErr w:type="spellEnd"/>
-            <w:proofErr w:type="gramEnd"/>
           </w:p>
         </w:tc>
         <w:tc>
@@ -2662,7 +2937,6 @@
             <w:pPr>
               <w:jc w:val="center"/>
             </w:pPr>
-            <w:proofErr w:type="spellStart"/>
             <w:r>
               <w:rPr>
                 <w:rFonts w:ascii="Times New Roman" w:hAnsi="Times New Roman" w:cs="Times New Roman"/>
@@ -2670,7 +2944,6 @@
               </w:rPr>
               <w:t>String</w:t>
             </w:r>
-            <w:proofErr w:type="spellEnd"/>
           </w:p>
         </w:tc>
         <w:tc>
@@ -2686,7 +2959,7 @@
                 <w:rFonts w:ascii="Times New Roman" w:hAnsi="Times New Roman" w:cs="Times New Roman"/>
                 <w:sz w:val="24"/>
               </w:rPr>
-              <w:t>Sim</w:t>
+              <w:t>Não</w:t>
             </w:r>
           </w:p>
         </w:tc>
@@ -2694,23 +2967,25 @@
     </w:tbl>
     <w:p>
       <w:pPr>
-        <w:spacing w:line="360" w:lineRule="auto"/>
-        <w:jc w:val="both"/>
-        <w:rPr>
-          <w:rFonts w:ascii="Times New Roman" w:hAnsi="Times New Roman" w:cs="Times New Roman"/>
-          <w:b/>
-          <w:sz w:val="24"/>
-        </w:rPr>
-      </w:pPr>
-    </w:p>
-    <w:p>
-      <w:pPr>
         <w:pStyle w:val="PargrafodaLista"/>
         <w:spacing w:line="360" w:lineRule="auto"/>
         <w:ind w:left="792"/>
         <w:jc w:val="both"/>
         <w:rPr>
           <w:rFonts w:ascii="Times New Roman" w:hAnsi="Times New Roman" w:cs="Times New Roman"/>
+          <w:b/>
+          <w:sz w:val="24"/>
+        </w:rPr>
+      </w:pPr>
+    </w:p>
+    <w:p>
+      <w:pPr>
+        <w:pStyle w:val="PargrafodaLista"/>
+        <w:spacing w:line="360" w:lineRule="auto"/>
+        <w:ind w:left="792"/>
+        <w:jc w:val="both"/>
+        <w:rPr>
+          <w:rFonts w:ascii="Times New Roman" w:hAnsi="Times New Roman" w:cs="Times New Roman"/>
           <w:sz w:val="24"/>
         </w:rPr>
       </w:pPr>
@@ -2727,7 +3002,7 @@
           <w:rFonts w:ascii="Times New Roman" w:hAnsi="Times New Roman" w:cs="Times New Roman"/>
           <w:sz w:val="24"/>
         </w:rPr>
-        <w:t>POST</w:t>
+        <w:t>PUT</w:t>
       </w:r>
     </w:p>
     <w:p>
@@ -2741,62 +3016,32 @@
           <w:sz w:val="24"/>
         </w:rPr>
       </w:pPr>
-      <w:proofErr w:type="spellStart"/>
-      <w:r>
-        <w:rPr>
-          <w:rFonts w:ascii="Times New Roman" w:hAnsi="Times New Roman" w:cs="Times New Roman"/>
-          <w:b/>
-          <w:sz w:val="24"/>
-        </w:rPr>
-        <w:t>Url</w:t>
-      </w:r>
-      <w:proofErr w:type="spellEnd"/>
-      <w:r>
-        <w:rPr>
-          <w:rFonts w:ascii="Times New Roman" w:hAnsi="Times New Roman" w:cs="Times New Roman"/>
-          <w:b/>
-          <w:sz w:val="24"/>
-        </w:rPr>
-        <w:t xml:space="preserve"> da API: </w:t>
-      </w:r>
-      <w:r>
-        <w:rPr>
-          <w:rFonts w:ascii="Times New Roman" w:hAnsi="Times New Roman" w:cs="Times New Roman"/>
-          <w:sz w:val="24"/>
-        </w:rPr>
-        <w:t>/</w:t>
-      </w:r>
-      <w:proofErr w:type="spellStart"/>
-      <w:r>
-        <w:rPr>
-          <w:rFonts w:ascii="Times New Roman" w:hAnsi="Times New Roman" w:cs="Times New Roman"/>
-          <w:sz w:val="24"/>
-        </w:rPr>
-        <w:t>api</w:t>
-      </w:r>
-      <w:proofErr w:type="spellEnd"/>
-      <w:r>
-        <w:rPr>
-          <w:rFonts w:ascii="Times New Roman" w:hAnsi="Times New Roman" w:cs="Times New Roman"/>
-          <w:sz w:val="24"/>
-        </w:rPr>
-        <w:t>/new/</w:t>
-      </w:r>
-      <w:proofErr w:type="spellStart"/>
-      <w:r>
-        <w:rPr>
-          <w:rFonts w:ascii="Times New Roman" w:hAnsi="Times New Roman" w:cs="Times New Roman"/>
-          <w:sz w:val="24"/>
-        </w:rPr>
-        <w:t>employee</w:t>
-      </w:r>
-      <w:proofErr w:type="spellEnd"/>
-    </w:p>
-    <w:p>
-      <w:pPr>
-        <w:pStyle w:val="PargrafodaLista"/>
-        <w:spacing w:line="360" w:lineRule="auto"/>
-        <w:ind w:left="792"/>
+      <w:r>
+        <w:rPr>
+          <w:rFonts w:ascii="Times New Roman" w:hAnsi="Times New Roman" w:cs="Times New Roman"/>
+          <w:b/>
+          <w:sz w:val="24"/>
+        </w:rPr>
+        <w:t xml:space="preserve">Url da API: </w:t>
+      </w:r>
+      <w:r>
+        <w:rPr>
+          <w:rFonts w:ascii="Times New Roman" w:hAnsi="Times New Roman" w:cs="Times New Roman"/>
+          <w:sz w:val="24"/>
+        </w:rPr>
+        <w:t>/api/</w:t>
+      </w:r>
+      <w:r>
+        <w:rPr>
+          <w:rFonts w:ascii="Times New Roman" w:hAnsi="Times New Roman" w:cs="Times New Roman"/>
+          <w:sz w:val="24"/>
+        </w:rPr>
+        <w:t>update/employee</w:t>
+      </w:r>
+    </w:p>
+    <w:p>
+      <w:pPr>
+        <w:spacing w:line="360" w:lineRule="auto"/>
         <w:jc w:val="both"/>
         <w:rPr>
           <w:rFonts w:ascii="Times New Roman" w:hAnsi="Times New Roman" w:cs="Times New Roman"/>
@@ -2825,72 +3070,15 @@
           <w:b/>
           <w:sz w:val="24"/>
         </w:rPr>
-        <w:t xml:space="preserve">Atualização: </w:t>
-      </w:r>
-      <w:r>
-        <w:rPr>
-          <w:rFonts w:ascii="Times New Roman" w:hAnsi="Times New Roman" w:cs="Times New Roman"/>
-          <w:sz w:val="24"/>
-        </w:rPr>
-        <w:t xml:space="preserve">Para atualizar os atributos de um </w:t>
-      </w:r>
-      <w:r>
-        <w:rPr>
-          <w:rFonts w:ascii="Times New Roman" w:hAnsi="Times New Roman" w:cs="Times New Roman"/>
-          <w:sz w:val="24"/>
-        </w:rPr>
-        <w:t>Employee</w:t>
-      </w:r>
-      <w:r>
-        <w:rPr>
-          <w:rFonts w:ascii="Times New Roman" w:hAnsi="Times New Roman" w:cs="Times New Roman"/>
-          <w:sz w:val="24"/>
-        </w:rPr>
-        <w:t xml:space="preserve"> é necessário enviar o seu respectivo id no </w:t>
-      </w:r>
-      <w:proofErr w:type="spellStart"/>
-      <w:r>
-        <w:rPr>
-          <w:rFonts w:ascii="Times New Roman" w:hAnsi="Times New Roman" w:cs="Times New Roman"/>
-          <w:sz w:val="24"/>
-        </w:rPr>
-        <w:t>body</w:t>
-      </w:r>
-      <w:proofErr w:type="spellEnd"/>
-      <w:r>
-        <w:rPr>
-          <w:rFonts w:ascii="Times New Roman" w:hAnsi="Times New Roman" w:cs="Times New Roman"/>
-          <w:sz w:val="24"/>
-        </w:rPr>
-        <w:t xml:space="preserve"> para identificação do mesmo, esse id é gerado automaticamente quando ele é criado no banco e também é enviado quando consultado no método de leitura. Para atualizar um </w:t>
-      </w:r>
-      <w:r>
-        <w:rPr>
-          <w:rFonts w:ascii="Times New Roman" w:hAnsi="Times New Roman" w:cs="Times New Roman"/>
-          <w:sz w:val="24"/>
-        </w:rPr>
-        <w:t>Employee</w:t>
-      </w:r>
-      <w:r>
-        <w:rPr>
-          <w:rFonts w:ascii="Times New Roman" w:hAnsi="Times New Roman" w:cs="Times New Roman"/>
-          <w:sz w:val="24"/>
-        </w:rPr>
-        <w:t xml:space="preserve"> é necessário enviar os seguintes parâmetros (se um não for enviado é permanecido o valor anterior):</w:t>
-      </w:r>
-    </w:p>
-    <w:p>
-      <w:pPr>
-        <w:pStyle w:val="PargrafodaLista"/>
-        <w:spacing w:line="360" w:lineRule="auto"/>
-        <w:ind w:left="792"/>
-        <w:jc w:val="both"/>
-        <w:rPr>
-          <w:rFonts w:ascii="Times New Roman" w:hAnsi="Times New Roman" w:cs="Times New Roman"/>
-          <w:b/>
-          <w:sz w:val="24"/>
-        </w:rPr>
-      </w:pPr>
+        <w:t xml:space="preserve">Exclusão: </w:t>
+      </w:r>
+      <w:r>
+        <w:rPr>
+          <w:rFonts w:ascii="Times New Roman" w:hAnsi="Times New Roman" w:cs="Times New Roman"/>
+          <w:sz w:val="24"/>
+        </w:rPr>
+        <w:t>Para deletar um Employee é necessário apenas o envio do seu respectivo id.</w:t>
+      </w:r>
     </w:p>
     <w:tbl>
       <w:tblPr>
@@ -3030,7 +3218,6 @@
                 <w:sz w:val="24"/>
               </w:rPr>
             </w:pPr>
-            <w:proofErr w:type="spellStart"/>
             <w:r>
               <w:rPr>
                 <w:rFonts w:ascii="Times New Roman" w:hAnsi="Times New Roman" w:cs="Times New Roman"/>
@@ -3038,7 +3225,6 @@
               </w:rPr>
               <w:t>String</w:t>
             </w:r>
-            <w:proofErr w:type="spellEnd"/>
           </w:p>
         </w:tc>
         <w:tc>
@@ -3062,158 +3248,6 @@
                 <w:sz w:val="24"/>
               </w:rPr>
               <w:t>Sim</w:t>
-            </w:r>
-          </w:p>
-        </w:tc>
-      </w:tr>
-      <w:tr>
-        <w:trPr>
-          <w:jc w:val="center"/>
-        </w:trPr>
-        <w:tc>
-          <w:tcPr>
-            <w:tcW w:w="2014" w:type="dxa"/>
-          </w:tcPr>
-          <w:p>
-            <w:pPr>
-              <w:pStyle w:val="PargrafodaLista"/>
-              <w:spacing w:line="360" w:lineRule="auto"/>
-              <w:ind w:left="0"/>
-              <w:jc w:val="center"/>
-              <w:rPr>
-                <w:rFonts w:ascii="Times New Roman" w:hAnsi="Times New Roman" w:cs="Times New Roman"/>
-                <w:sz w:val="24"/>
-              </w:rPr>
-            </w:pPr>
-            <w:proofErr w:type="spellStart"/>
-            <w:proofErr w:type="gramStart"/>
-            <w:r>
-              <w:rPr>
-                <w:rFonts w:ascii="Times New Roman" w:hAnsi="Times New Roman" w:cs="Times New Roman"/>
-                <w:sz w:val="24"/>
-              </w:rPr>
-              <w:t>name</w:t>
-            </w:r>
-            <w:proofErr w:type="spellEnd"/>
-            <w:proofErr w:type="gramEnd"/>
-          </w:p>
-        </w:tc>
-        <w:tc>
-          <w:tcPr>
-            <w:tcW w:w="1765" w:type="dxa"/>
-          </w:tcPr>
-          <w:p>
-            <w:pPr>
-              <w:pStyle w:val="PargrafodaLista"/>
-              <w:spacing w:line="360" w:lineRule="auto"/>
-              <w:ind w:left="0"/>
-              <w:jc w:val="center"/>
-              <w:rPr>
-                <w:rFonts w:ascii="Times New Roman" w:hAnsi="Times New Roman" w:cs="Times New Roman"/>
-                <w:sz w:val="24"/>
-              </w:rPr>
-            </w:pPr>
-            <w:proofErr w:type="spellStart"/>
-            <w:r>
-              <w:rPr>
-                <w:rFonts w:ascii="Times New Roman" w:hAnsi="Times New Roman" w:cs="Times New Roman"/>
-                <w:sz w:val="24"/>
-              </w:rPr>
-              <w:t>String</w:t>
-            </w:r>
-            <w:proofErr w:type="spellEnd"/>
-          </w:p>
-        </w:tc>
-        <w:tc>
-          <w:tcPr>
-            <w:tcW w:w="2070" w:type="dxa"/>
-          </w:tcPr>
-          <w:p>
-            <w:pPr>
-              <w:pStyle w:val="PargrafodaLista"/>
-              <w:spacing w:line="360" w:lineRule="auto"/>
-              <w:ind w:left="0"/>
-              <w:jc w:val="center"/>
-              <w:rPr>
-                <w:rFonts w:ascii="Times New Roman" w:hAnsi="Times New Roman" w:cs="Times New Roman"/>
-                <w:sz w:val="24"/>
-              </w:rPr>
-            </w:pPr>
-            <w:r>
-              <w:rPr>
-                <w:rFonts w:ascii="Times New Roman" w:hAnsi="Times New Roman" w:cs="Times New Roman"/>
-                <w:sz w:val="24"/>
-              </w:rPr>
-              <w:t>Não</w:t>
-            </w:r>
-          </w:p>
-        </w:tc>
-      </w:tr>
-      <w:tr>
-        <w:trPr>
-          <w:jc w:val="center"/>
-        </w:trPr>
-        <w:tc>
-          <w:tcPr>
-            <w:tcW w:w="2014" w:type="dxa"/>
-          </w:tcPr>
-          <w:p>
-            <w:pPr>
-              <w:pStyle w:val="PargrafodaLista"/>
-              <w:spacing w:line="360" w:lineRule="auto"/>
-              <w:ind w:left="0"/>
-              <w:jc w:val="center"/>
-              <w:rPr>
-                <w:rFonts w:ascii="Times New Roman" w:hAnsi="Times New Roman" w:cs="Times New Roman"/>
-                <w:sz w:val="24"/>
-              </w:rPr>
-            </w:pPr>
-            <w:proofErr w:type="spellStart"/>
-            <w:proofErr w:type="gramStart"/>
-            <w:r>
-              <w:rPr>
-                <w:rFonts w:ascii="Times New Roman" w:hAnsi="Times New Roman" w:cs="Times New Roman"/>
-                <w:sz w:val="24"/>
-              </w:rPr>
-              <w:t>oabNumber</w:t>
-            </w:r>
-            <w:proofErr w:type="spellEnd"/>
-            <w:proofErr w:type="gramEnd"/>
-          </w:p>
-        </w:tc>
-        <w:tc>
-          <w:tcPr>
-            <w:tcW w:w="1765" w:type="dxa"/>
-          </w:tcPr>
-          <w:p>
-            <w:pPr>
-              <w:jc w:val="center"/>
-            </w:pPr>
-            <w:proofErr w:type="spellStart"/>
-            <w:r>
-              <w:rPr>
-                <w:rFonts w:ascii="Times New Roman" w:hAnsi="Times New Roman" w:cs="Times New Roman"/>
-                <w:sz w:val="24"/>
-              </w:rPr>
-              <w:t>String</w:t>
-            </w:r>
-            <w:proofErr w:type="spellEnd"/>
-          </w:p>
-        </w:tc>
-        <w:tc>
-          <w:tcPr>
-            <w:tcW w:w="2070" w:type="dxa"/>
-          </w:tcPr>
-          <w:p>
-            <w:pPr>
-              <w:jc w:val="center"/>
-            </w:pPr>
-            <w:r>
-              <w:rPr>
-                <w:rFonts w:ascii="Times New Roman" w:hAnsi="Times New Roman" w:cs="Times New Roman"/>
-                <w:sz w:val="24"/>
-              </w:rPr>
-              <w:t>Não</w:t>
             </w:r>
           </w:p>
         </w:tc>
@@ -3256,422 +3290,39 @@
           <w:rFonts w:ascii="Times New Roman" w:hAnsi="Times New Roman" w:cs="Times New Roman"/>
           <w:sz w:val="24"/>
         </w:rPr>
-        <w:t>PUT</w:t>
+        <w:t>DELETE</w:t>
       </w:r>
     </w:p>
     <w:p>
       <w:pPr>
         <w:pStyle w:val="PargrafodaLista"/>
-        <w:spacing w:line="360" w:lineRule="auto"/>
-        <w:ind w:left="792"/>
-        <w:jc w:val="both"/>
-        <w:rPr>
-          <w:rFonts w:ascii="Times New Roman" w:hAnsi="Times New Roman" w:cs="Times New Roman"/>
-          <w:sz w:val="24"/>
-        </w:rPr>
-      </w:pPr>
-      <w:proofErr w:type="spellStart"/>
-      <w:r>
-        <w:rPr>
-          <w:rFonts w:ascii="Times New Roman" w:hAnsi="Times New Roman" w:cs="Times New Roman"/>
-          <w:b/>
-          <w:sz w:val="24"/>
-        </w:rPr>
-        <w:t>Url</w:t>
-      </w:r>
-      <w:proofErr w:type="spellEnd"/>
-      <w:r>
-        <w:rPr>
-          <w:rFonts w:ascii="Times New Roman" w:hAnsi="Times New Roman" w:cs="Times New Roman"/>
-          <w:b/>
-          <w:sz w:val="24"/>
-        </w:rPr>
-        <w:t xml:space="preserve"> da API: </w:t>
-      </w:r>
-      <w:r>
-        <w:rPr>
-          <w:rFonts w:ascii="Times New Roman" w:hAnsi="Times New Roman" w:cs="Times New Roman"/>
-          <w:sz w:val="24"/>
-        </w:rPr>
-        <w:t>/</w:t>
-      </w:r>
-      <w:proofErr w:type="spellStart"/>
-      <w:r>
-        <w:rPr>
-          <w:rFonts w:ascii="Times New Roman" w:hAnsi="Times New Roman" w:cs="Times New Roman"/>
-          <w:sz w:val="24"/>
-        </w:rPr>
-        <w:t>api</w:t>
-      </w:r>
-      <w:proofErr w:type="spellEnd"/>
-      <w:r>
-        <w:rPr>
-          <w:rFonts w:ascii="Times New Roman" w:hAnsi="Times New Roman" w:cs="Times New Roman"/>
-          <w:sz w:val="24"/>
-        </w:rPr>
-        <w:t>/</w:t>
-      </w:r>
-      <w:proofErr w:type="spellStart"/>
-      <w:r>
-        <w:rPr>
-          <w:rFonts w:ascii="Times New Roman" w:hAnsi="Times New Roman" w:cs="Times New Roman"/>
-          <w:sz w:val="24"/>
-        </w:rPr>
-        <w:t>update</w:t>
-      </w:r>
-      <w:proofErr w:type="spellEnd"/>
-      <w:r>
-        <w:rPr>
-          <w:rFonts w:ascii="Times New Roman" w:hAnsi="Times New Roman" w:cs="Times New Roman"/>
-          <w:sz w:val="24"/>
-        </w:rPr>
-        <w:t>/</w:t>
-      </w:r>
-      <w:proofErr w:type="spellStart"/>
-      <w:r>
-        <w:rPr>
-          <w:rFonts w:ascii="Times New Roman" w:hAnsi="Times New Roman" w:cs="Times New Roman"/>
-          <w:sz w:val="24"/>
-        </w:rPr>
-        <w:t>employee</w:t>
-      </w:r>
-      <w:proofErr w:type="spellEnd"/>
-    </w:p>
-    <w:p>
-      <w:pPr>
-        <w:spacing w:line="360" w:lineRule="auto"/>
-        <w:jc w:val="both"/>
-        <w:rPr>
-          <w:rFonts w:ascii="Times New Roman" w:hAnsi="Times New Roman" w:cs="Times New Roman"/>
-          <w:sz w:val="24"/>
-        </w:rPr>
-      </w:pPr>
-    </w:p>
-    <w:p>
-      <w:pPr>
-        <w:pStyle w:val="PargrafodaLista"/>
-        <w:numPr>
-          <w:ilvl w:val="1"/>
-          <w:numId w:val="1"/>
-        </w:numPr>
-        <w:spacing w:line="360" w:lineRule="auto"/>
-        <w:jc w:val="both"/>
-        <w:rPr>
-          <w:rFonts w:ascii="Times New Roman" w:hAnsi="Times New Roman" w:cs="Times New Roman"/>
-          <w:b/>
-          <w:sz w:val="24"/>
-        </w:rPr>
-      </w:pPr>
-      <w:r>
-        <w:rPr>
-          <w:rFonts w:ascii="Times New Roman" w:hAnsi="Times New Roman" w:cs="Times New Roman"/>
-          <w:b/>
-          <w:sz w:val="24"/>
-        </w:rPr>
-        <w:t xml:space="preserve">Exclusão: </w:t>
-      </w:r>
-      <w:r>
-        <w:rPr>
-          <w:rFonts w:ascii="Times New Roman" w:hAnsi="Times New Roman" w:cs="Times New Roman"/>
-          <w:sz w:val="24"/>
-        </w:rPr>
-        <w:t xml:space="preserve">Para deletar um </w:t>
-      </w:r>
-      <w:r>
-        <w:rPr>
-          <w:rFonts w:ascii="Times New Roman" w:hAnsi="Times New Roman" w:cs="Times New Roman"/>
-          <w:sz w:val="24"/>
-        </w:rPr>
-        <w:t>Employee</w:t>
-      </w:r>
-      <w:r>
-        <w:rPr>
-          <w:rFonts w:ascii="Times New Roman" w:hAnsi="Times New Roman" w:cs="Times New Roman"/>
-          <w:sz w:val="24"/>
-        </w:rPr>
-        <w:t xml:space="preserve"> é necessário apenas o envio do seu respectivo id.</w:t>
-      </w:r>
-    </w:p>
-    <w:tbl>
-      <w:tblPr>
-        <w:tblStyle w:val="Tabelacomgrade"/>
-        <w:tblW w:w="0" w:type="auto"/>
-        <w:jc w:val="center"/>
-        <w:tblLook w:val="04A0" w:firstRow="1" w:lastRow="0" w:firstColumn="1" w:lastColumn="0" w:noHBand="0" w:noVBand="1"/>
-      </w:tblPr>
-      <w:tblGrid>
-        <w:gridCol w:w="2014"/>
-        <w:gridCol w:w="1765"/>
-        <w:gridCol w:w="2070"/>
-      </w:tblGrid>
-      <w:tr>
-        <w:trPr>
-          <w:jc w:val="center"/>
-        </w:trPr>
-        <w:tc>
-          <w:tcPr>
-            <w:tcW w:w="2014" w:type="dxa"/>
-          </w:tcPr>
-          <w:p>
-            <w:pPr>
-              <w:pStyle w:val="PargrafodaLista"/>
-              <w:spacing w:line="360" w:lineRule="auto"/>
-              <w:ind w:left="0"/>
-              <w:jc w:val="center"/>
-              <w:rPr>
-                <w:rFonts w:ascii="Times New Roman" w:hAnsi="Times New Roman" w:cs="Times New Roman"/>
-                <w:b/>
-                <w:sz w:val="24"/>
-              </w:rPr>
-            </w:pPr>
-            <w:r>
-              <w:rPr>
-                <w:rFonts w:ascii="Times New Roman" w:hAnsi="Times New Roman" w:cs="Times New Roman"/>
-                <w:b/>
-                <w:sz w:val="24"/>
-              </w:rPr>
-              <w:t>Nome</w:t>
-            </w:r>
-          </w:p>
-        </w:tc>
-        <w:tc>
-          <w:tcPr>
-            <w:tcW w:w="1765" w:type="dxa"/>
-          </w:tcPr>
-          <w:p>
-            <w:pPr>
-              <w:pStyle w:val="PargrafodaLista"/>
-              <w:spacing w:line="360" w:lineRule="auto"/>
-              <w:ind w:left="0"/>
-              <w:jc w:val="center"/>
-              <w:rPr>
-                <w:rFonts w:ascii="Times New Roman" w:hAnsi="Times New Roman" w:cs="Times New Roman"/>
-                <w:b/>
-                <w:sz w:val="24"/>
-              </w:rPr>
-            </w:pPr>
-            <w:r>
-              <w:rPr>
-                <w:rFonts w:ascii="Times New Roman" w:hAnsi="Times New Roman" w:cs="Times New Roman"/>
-                <w:b/>
-                <w:sz w:val="24"/>
-              </w:rPr>
-              <w:t>Tipo</w:t>
-            </w:r>
-          </w:p>
-        </w:tc>
-        <w:tc>
-          <w:tcPr>
-            <w:tcW w:w="2070" w:type="dxa"/>
-          </w:tcPr>
-          <w:p>
-            <w:pPr>
-              <w:pStyle w:val="PargrafodaLista"/>
-              <w:spacing w:line="360" w:lineRule="auto"/>
-              <w:ind w:left="0"/>
-              <w:jc w:val="center"/>
-              <w:rPr>
-                <w:rFonts w:ascii="Times New Roman" w:hAnsi="Times New Roman" w:cs="Times New Roman"/>
-                <w:b/>
-                <w:sz w:val="24"/>
-              </w:rPr>
-            </w:pPr>
-            <w:r>
-              <w:rPr>
-                <w:rFonts w:ascii="Times New Roman" w:hAnsi="Times New Roman" w:cs="Times New Roman"/>
-                <w:b/>
-                <w:sz w:val="24"/>
-              </w:rPr>
-              <w:t>Obrigatoriedade</w:t>
-            </w:r>
-          </w:p>
-        </w:tc>
-      </w:tr>
-      <w:tr>
-        <w:trPr>
-          <w:jc w:val="center"/>
-        </w:trPr>
-        <w:tc>
-          <w:tcPr>
-            <w:tcW w:w="2014" w:type="dxa"/>
-          </w:tcPr>
-          <w:p>
-            <w:pPr>
-              <w:pStyle w:val="PargrafodaLista"/>
-              <w:spacing w:line="360" w:lineRule="auto"/>
-              <w:ind w:left="0"/>
-              <w:jc w:val="center"/>
-              <w:rPr>
-                <w:rFonts w:ascii="Times New Roman" w:hAnsi="Times New Roman" w:cs="Times New Roman"/>
-                <w:sz w:val="24"/>
-              </w:rPr>
-            </w:pPr>
-            <w:r>
-              <w:rPr>
-                <w:rFonts w:ascii="Times New Roman" w:hAnsi="Times New Roman" w:cs="Times New Roman"/>
-                <w:sz w:val="24"/>
-              </w:rPr>
-              <w:t>_id</w:t>
-            </w:r>
-          </w:p>
-        </w:tc>
-        <w:tc>
-          <w:tcPr>
-            <w:tcW w:w="1765" w:type="dxa"/>
-          </w:tcPr>
-          <w:p>
-            <w:pPr>
-              <w:pStyle w:val="PargrafodaLista"/>
-              <w:spacing w:line="360" w:lineRule="auto"/>
-              <w:ind w:left="0"/>
-              <w:jc w:val="center"/>
-              <w:rPr>
-                <w:rFonts w:ascii="Times New Roman" w:hAnsi="Times New Roman" w:cs="Times New Roman"/>
-                <w:sz w:val="24"/>
-              </w:rPr>
-            </w:pPr>
-            <w:proofErr w:type="spellStart"/>
-            <w:r>
-              <w:rPr>
-                <w:rFonts w:ascii="Times New Roman" w:hAnsi="Times New Roman" w:cs="Times New Roman"/>
-                <w:sz w:val="24"/>
-              </w:rPr>
-              <w:t>String</w:t>
-            </w:r>
-            <w:proofErr w:type="spellEnd"/>
-          </w:p>
-        </w:tc>
-        <w:tc>
-          <w:tcPr>
-            <w:tcW w:w="2070" w:type="dxa"/>
-          </w:tcPr>
-          <w:p>
-            <w:pPr>
-              <w:pStyle w:val="PargrafodaLista"/>
-              <w:spacing w:line="360" w:lineRule="auto"/>
-              <w:ind w:left="0"/>
-              <w:jc w:val="center"/>
-              <w:rPr>
-                <w:rFonts w:ascii="Times New Roman" w:hAnsi="Times New Roman" w:cs="Times New Roman"/>
-                <w:sz w:val="24"/>
-              </w:rPr>
-            </w:pPr>
-            <w:r>
-              <w:rPr>
-                <w:rFonts w:ascii="Times New Roman" w:hAnsi="Times New Roman" w:cs="Times New Roman"/>
-                <w:sz w:val="24"/>
-              </w:rPr>
-              <w:t>Sim</w:t>
-            </w:r>
-          </w:p>
-        </w:tc>
-      </w:tr>
-    </w:tbl>
-    <w:p>
-      <w:pPr>
-        <w:pStyle w:val="PargrafodaLista"/>
-        <w:spacing w:line="360" w:lineRule="auto"/>
-        <w:ind w:left="792"/>
-        <w:jc w:val="both"/>
-        <w:rPr>
-          <w:rFonts w:ascii="Times New Roman" w:hAnsi="Times New Roman" w:cs="Times New Roman"/>
-          <w:b/>
-          <w:sz w:val="24"/>
-        </w:rPr>
-      </w:pPr>
-    </w:p>
-    <w:p>
-      <w:pPr>
-        <w:pStyle w:val="PargrafodaLista"/>
-        <w:spacing w:line="360" w:lineRule="auto"/>
-        <w:ind w:left="792"/>
-        <w:jc w:val="both"/>
-        <w:rPr>
-          <w:rFonts w:ascii="Times New Roman" w:hAnsi="Times New Roman" w:cs="Times New Roman"/>
-          <w:sz w:val="24"/>
-        </w:rPr>
-      </w:pPr>
-      <w:r>
-        <w:rPr>
-          <w:rFonts w:ascii="Times New Roman" w:hAnsi="Times New Roman" w:cs="Times New Roman"/>
-          <w:b/>
-          <w:sz w:val="24"/>
-        </w:rPr>
-        <w:t xml:space="preserve">Método: </w:t>
-      </w:r>
-      <w:r>
-        <w:rPr>
-          <w:rFonts w:ascii="Times New Roman" w:hAnsi="Times New Roman" w:cs="Times New Roman"/>
-          <w:sz w:val="24"/>
-        </w:rPr>
-        <w:t>DELETE</w:t>
-      </w:r>
-    </w:p>
-    <w:p>
-      <w:pPr>
-        <w:pStyle w:val="PargrafodaLista"/>
-        <w:rPr>
-          <w:rFonts w:ascii="Times New Roman" w:hAnsi="Times New Roman" w:cs="Times New Roman"/>
-          <w:sz w:val="24"/>
-        </w:rPr>
-      </w:pPr>
-      <w:proofErr w:type="spellStart"/>
-      <w:r>
-        <w:rPr>
-          <w:rFonts w:ascii="Times New Roman" w:hAnsi="Times New Roman" w:cs="Times New Roman"/>
-          <w:b/>
-          <w:sz w:val="24"/>
-        </w:rPr>
-        <w:t>Url</w:t>
-      </w:r>
-      <w:proofErr w:type="spellEnd"/>
-      <w:r>
-        <w:rPr>
-          <w:rFonts w:ascii="Times New Roman" w:hAnsi="Times New Roman" w:cs="Times New Roman"/>
-          <w:b/>
-          <w:sz w:val="24"/>
-        </w:rPr>
-        <w:t xml:space="preserve"> da API: </w:t>
-      </w:r>
-      <w:r>
-        <w:rPr>
-          <w:rFonts w:ascii="Times New Roman" w:hAnsi="Times New Roman" w:cs="Times New Roman"/>
-          <w:sz w:val="24"/>
-        </w:rPr>
-        <w:t>/</w:t>
-      </w:r>
-      <w:proofErr w:type="spellStart"/>
-      <w:r>
-        <w:rPr>
-          <w:rFonts w:ascii="Times New Roman" w:hAnsi="Times New Roman" w:cs="Times New Roman"/>
-          <w:sz w:val="24"/>
-        </w:rPr>
-        <w:t>api</w:t>
-      </w:r>
-      <w:proofErr w:type="spellEnd"/>
-      <w:r>
-        <w:rPr>
-          <w:rFonts w:ascii="Times New Roman" w:hAnsi="Times New Roman" w:cs="Times New Roman"/>
-          <w:sz w:val="24"/>
-        </w:rPr>
-        <w:t>/</w:t>
-      </w:r>
-      <w:r>
-        <w:rPr>
-          <w:rFonts w:ascii="Times New Roman" w:hAnsi="Times New Roman" w:cs="Times New Roman"/>
-          <w:sz w:val="24"/>
-        </w:rPr>
-        <w:t>delete/</w:t>
-      </w:r>
-      <w:proofErr w:type="spellStart"/>
-      <w:r>
-        <w:rPr>
-          <w:rFonts w:ascii="Times New Roman" w:hAnsi="Times New Roman" w:cs="Times New Roman"/>
-          <w:sz w:val="24"/>
-        </w:rPr>
-        <w:t>employee</w:t>
-      </w:r>
-      <w:proofErr w:type="spellEnd"/>
+        <w:rPr>
+          <w:rFonts w:ascii="Times New Roman" w:hAnsi="Times New Roman" w:cs="Times New Roman"/>
+          <w:sz w:val="24"/>
+        </w:rPr>
+      </w:pPr>
+      <w:r>
+        <w:rPr>
+          <w:rFonts w:ascii="Times New Roman" w:hAnsi="Times New Roman" w:cs="Times New Roman"/>
+          <w:b/>
+          <w:sz w:val="24"/>
+        </w:rPr>
+        <w:t xml:space="preserve">Url da API: </w:t>
+      </w:r>
+      <w:r>
+        <w:rPr>
+          <w:rFonts w:ascii="Times New Roman" w:hAnsi="Times New Roman" w:cs="Times New Roman"/>
+          <w:sz w:val="24"/>
+        </w:rPr>
+        <w:t>/api/</w:t>
+      </w:r>
+      <w:r>
+        <w:rPr>
+          <w:rFonts w:ascii="Times New Roman" w:hAnsi="Times New Roman" w:cs="Times New Roman"/>
+          <w:sz w:val="24"/>
+        </w:rPr>
+        <w:t>delete/employee</w:t>
+      </w:r>
     </w:p>
     <w:p>
       <w:pPr>
@@ -3697,7 +3348,7 @@
 </file>
 
 <file path=word/numbering.xml><?xml version="1.0" encoding="utf-8"?>
-<w:numbering xmlns:wpc="http://schemas.microsoft.com/office/word/2010/wordprocessingCanvas" xmlns:mc="http://schemas.openxmlformats.org/markup-compatibility/2006" xmlns:o="urn:schemas-microsoft-com:office:office" xmlns:r="http://schemas.openxmlformats.org/officeDocument/2006/relationships" xmlns:m="http://schemas.openxmlformats.org/officeDocument/2006/math" xmlns:v="urn:schemas-microsoft-com:vml" xmlns:wp14="http://schemas.microsoft.com/office/word/2010/wordprocessingDrawing" xmlns:wp="http://schemas.openxmlformats.org/drawingml/2006/wordprocessingDrawing" xmlns:w10="urn:schemas-microsoft-com:office:word" xmlns:w="http://schemas.openxmlformats.org/wordprocessingml/2006/main" xmlns:w14="http://schemas.microsoft.com/office/word/2010/wordml" xmlns:w15="http://schemas.microsoft.com/office/word/2012/wordml" xmlns:wpg="http://schemas.microsoft.com/office/word/2010/wordprocessingGroup" xmlns:wpi="http://schemas.microsoft.com/office/word/2010/wordprocessingInk" xmlns:wne="http://schemas.microsoft.com/office/word/2006/wordml" xmlns:wps="http://schemas.microsoft.com/office/word/2010/wordprocessingShape" mc:Ignorable="w14 w15 wp14">
+<w:numbering xmlns:wpc="http://schemas.microsoft.com/office/word/2010/wordprocessingCanvas" xmlns:cx="http://schemas.microsoft.com/office/drawing/2014/chartex" xmlns:cx1="http://schemas.microsoft.com/office/drawing/2015/9/8/chartex" xmlns:cx2="http://schemas.microsoft.com/office/drawing/2015/10/21/chartex" xmlns:cx3="http://schemas.microsoft.com/office/drawing/2016/5/9/chartex" xmlns:cx4="http://schemas.microsoft.com/office/drawing/2016/5/10/chartex" xmlns:cx5="http://schemas.microsoft.com/office/drawing/2016/5/11/chartex" xmlns:cx6="http://schemas.microsoft.com/office/drawing/2016/5/12/chartex" xmlns:cx7="http://schemas.microsoft.com/office/drawing/2016/5/13/chartex" xmlns:cx8="http://schemas.microsoft.com/office/drawing/2016/5/14/chartex" xmlns:mc="http://schemas.openxmlformats.org/markup-compatibility/2006" xmlns:aink="http://schemas.microsoft.com/office/drawing/2016/ink" xmlns:am3d="http://schemas.microsoft.com/office/drawing/2017/model3d" xmlns:o="urn:schemas-microsoft-com:office:office" xmlns:r="http://schemas.openxmlformats.org/officeDocument/2006/relationships" xmlns:m="http://schemas.openxmlformats.org/officeDocument/2006/math" xmlns:v="urn:schemas-microsoft-com:vml" xmlns:wp14="http://schemas.microsoft.com/office/word/2010/wordprocessingDrawing" xmlns:wp="http://schemas.openxmlformats.org/drawingml/2006/wordprocessingDrawing" xmlns:w10="urn:schemas-microsoft-com:office:word" xmlns:w="http://schemas.openxmlformats.org/wordprocessingml/2006/main" xmlns:w14="http://schemas.microsoft.com/office/word/2010/wordml" xmlns:w15="http://schemas.microsoft.com/office/word/2012/wordml" xmlns:w16cid="http://schemas.microsoft.com/office/word/2016/wordml/cid" xmlns:w16se="http://schemas.microsoft.com/office/word/2015/wordml/symex" xmlns:wpg="http://schemas.microsoft.com/office/word/2010/wordprocessingGroup" xmlns:wpi="http://schemas.microsoft.com/office/word/2010/wordprocessingInk" xmlns:wne="http://schemas.microsoft.com/office/word/2006/wordml" xmlns:wps="http://schemas.microsoft.com/office/word/2010/wordprocessingShape" mc:Ignorable="w14 w15 w16se w16cid wp14">
   <w:abstractNum w:abstractNumId="0" w15:restartNumberingAfterBreak="0">
     <w:nsid w:val="6F49170B"/>
     <w:multiLevelType w:val="multilevel"/>
@@ -3791,7 +3442,7 @@
 </file>
 
 <file path=word/styles.xml><?xml version="1.0" encoding="utf-8"?>
-<w:styles xmlns:mc="http://schemas.openxmlformats.org/markup-compatibility/2006" xmlns:r="http://schemas.openxmlformats.org/officeDocument/2006/relationships" xmlns:w="http://schemas.openxmlformats.org/wordprocessingml/2006/main" xmlns:w14="http://schemas.microsoft.com/office/word/2010/wordml" xmlns:w15="http://schemas.microsoft.com/office/word/2012/wordml" mc:Ignorable="w14 w15">
+<w:styles xmlns:mc="http://schemas.openxmlformats.org/markup-compatibility/2006" xmlns:r="http://schemas.openxmlformats.org/officeDocument/2006/relationships" xmlns:w="http://schemas.openxmlformats.org/wordprocessingml/2006/main" xmlns:w14="http://schemas.microsoft.com/office/word/2010/wordml" xmlns:w15="http://schemas.microsoft.com/office/word/2012/wordml" xmlns:w16cid="http://schemas.microsoft.com/office/word/2016/wordml/cid" xmlns:w16se="http://schemas.microsoft.com/office/word/2015/wordml/symex" mc:Ignorable="w14 w15 w16se w16cid">
   <w:docDefaults>
     <w:rPrDefault>
       <w:rPr>
@@ -3807,7 +3458,7 @@
       </w:pPr>
     </w:pPrDefault>
   </w:docDefaults>
-  <w:latentStyles w:defLockedState="0" w:defUIPriority="99" w:defSemiHidden="0" w:defUnhideWhenUsed="0" w:defQFormat="0" w:count="371">
+  <w:latentStyles w:defLockedState="0" w:defUIPriority="99" w:defSemiHidden="0" w:defUnhideWhenUsed="0" w:defQFormat="0" w:count="376">
     <w:lsdException w:name="Normal" w:uiPriority="0" w:qFormat="1"/>
     <w:lsdException w:name="heading 1" w:uiPriority="9" w:qFormat="1"/>
     <w:lsdException w:name="heading 2" w:semiHidden="1" w:uiPriority="9" w:unhideWhenUsed="1" w:qFormat="1"/>
@@ -4179,6 +3830,11 @@
     <w:lsdException w:name="List Table 5 Dark Accent 6" w:uiPriority="50"/>
     <w:lsdException w:name="List Table 6 Colorful Accent 6" w:uiPriority="51"/>
     <w:lsdException w:name="List Table 7 Colorful Accent 6" w:uiPriority="52"/>
+    <w:lsdException w:name="Mention" w:semiHidden="1" w:unhideWhenUsed="1"/>
+    <w:lsdException w:name="Smart Hyperlink" w:semiHidden="1" w:unhideWhenUsed="1"/>
+    <w:lsdException w:name="Hashtag" w:semiHidden="1" w:unhideWhenUsed="1"/>
+    <w:lsdException w:name="Unresolved Mention" w:semiHidden="1" w:unhideWhenUsed="1"/>
+    <w:lsdException w:name="Smart Link" w:semiHidden="1" w:unhideWhenUsed="1"/>
   </w:latentStyles>
   <w:style w:type="paragraph" w:default="1" w:styleId="Normal">
     <w:name w:val="Normal"/>

</xml_diff>